<commit_message>
Selections Constrol or Statements
</commit_message>
<xml_diff>
--- a/ClassCodeAll/StatementsExpressionAndOperators/Notes/Statements Expression And Operators.docx
+++ b/ClassCodeAll/StatementsExpressionAndOperators/Notes/Statements Expression And Operators.docx
@@ -1131,13 +1131,13 @@
         <mc:AlternateContent>
           <mc:Choice Requires="wps">
             <w:drawing>
-              <wp:anchor distT="0" distB="0" distL="114300" distR="114300" simplePos="0" relativeHeight="251659264" behindDoc="0" locked="0" layoutInCell="1" allowOverlap="1" wp14:anchorId="1AB2D05B" wp14:editId="1531153A">
+              <wp:anchor distT="0" distB="0" distL="114300" distR="114300" simplePos="0" relativeHeight="251659264" behindDoc="0" locked="0" layoutInCell="1" allowOverlap="1" wp14:anchorId="1AB2D05B" wp14:editId="130E4809">
                 <wp:simplePos x="0" y="0"/>
                 <wp:positionH relativeFrom="column">
-                  <wp:posOffset>1989455</wp:posOffset>
+                  <wp:posOffset>2329326</wp:posOffset>
                 </wp:positionH>
                 <wp:positionV relativeFrom="paragraph">
-                  <wp:posOffset>225637</wp:posOffset>
+                  <wp:posOffset>277983</wp:posOffset>
                 </wp:positionV>
                 <wp:extent cx="3318933" cy="1502834"/>
                 <wp:effectExtent l="0" t="0" r="15240" b="21590"/>
@@ -1173,8 +1173,8 @@
                                 <w:noProof/>
                               </w:rPr>
                               <w:drawing>
-                                <wp:inline distT="0" distB="0" distL="0" distR="0" wp14:anchorId="421065D4" wp14:editId="372ACD22">
-                                  <wp:extent cx="3143547" cy="1377950"/>
+                                <wp:inline distT="0" distB="0" distL="0" distR="0" wp14:anchorId="3D92AD43" wp14:editId="1BD91F5A">
+                                  <wp:extent cx="3129280" cy="1371826"/>
                                   <wp:effectExtent l="0" t="0" r="0" b="0"/>
                                   <wp:docPr id="644079134" name="Picture 1"/>
                                   <wp:cNvGraphicFramePr>
@@ -1196,7 +1196,7 @@
                                         <pic:spPr>
                                           <a:xfrm>
                                             <a:off x="0" y="0"/>
-                                            <a:ext cx="3166043" cy="1387811"/>
+                                            <a:ext cx="3129280" cy="1371826"/>
                                           </a:xfrm>
                                           <a:prstGeom prst="rect">
                                             <a:avLst/>
@@ -1235,7 +1235,7 @@
                 <v:stroke joinstyle="miter"/>
                 <v:path gradientshapeok="t" o:connecttype="rect"/>
               </v:shapetype>
-              <v:shape id="Text Box 1" o:spid="_x0000_s1026" type="#_x0000_t202" style="position:absolute;margin-left:156.65pt;margin-top:17.75pt;width:261.35pt;height:118.35pt;z-index:251659264;visibility:visible;mso-wrap-style:square;mso-width-percent:0;mso-height-percent:0;mso-wrap-distance-left:9pt;mso-wrap-distance-top:0;mso-wrap-distance-right:9pt;mso-wrap-distance-bottom:0;mso-position-horizontal:absolute;mso-position-horizontal-relative:text;mso-position-vertical:absolute;mso-position-vertical-relative:text;mso-width-percent:0;mso-height-percent:0;mso-width-relative:margin;mso-height-relative:margin;v-text-anchor:top" o:gfxdata="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" fillcolor="white [3201]" strokecolor="white [3212]" strokeweight=".5pt">
+              <v:shape id="Text Box 1" o:spid="_x0000_s1026" type="#_x0000_t202" style="position:absolute;margin-left:183.4pt;margin-top:21.9pt;width:261.35pt;height:118.35pt;z-index:251659264;visibility:visible;mso-wrap-style:square;mso-width-percent:0;mso-height-percent:0;mso-wrap-distance-left:9pt;mso-wrap-distance-top:0;mso-wrap-distance-right:9pt;mso-wrap-distance-bottom:0;mso-position-horizontal:absolute;mso-position-horizontal-relative:text;mso-position-vertical:absolute;mso-position-vertical-relative:text;mso-width-percent:0;mso-height-percent:0;mso-width-relative:margin;mso-height-relative:margin;v-text-anchor:top" o:gfxdata="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" fillcolor="white [3201]" strokecolor="white [3212]" strokeweight=".5pt">
                 <v:textbox>
                   <w:txbxContent>
                     <w:p>
@@ -1244,8 +1244,8 @@
                           <w:noProof/>
                         </w:rPr>
                         <w:drawing>
-                          <wp:inline distT="0" distB="0" distL="0" distR="0" wp14:anchorId="421065D4" wp14:editId="372ACD22">
-                            <wp:extent cx="3143547" cy="1377950"/>
+                          <wp:inline distT="0" distB="0" distL="0" distR="0" wp14:anchorId="3D92AD43" wp14:editId="1BD91F5A">
+                            <wp:extent cx="3129280" cy="1371826"/>
                             <wp:effectExtent l="0" t="0" r="0" b="0"/>
                             <wp:docPr id="644079134" name="Picture 1"/>
                             <wp:cNvGraphicFramePr>
@@ -1267,7 +1267,7 @@
                                   <pic:spPr>
                                     <a:xfrm>
                                       <a:off x="0" y="0"/>
-                                      <a:ext cx="3166043" cy="1387811"/>
+                                      <a:ext cx="3129280" cy="1371826"/>
                                     </a:xfrm>
                                     <a:prstGeom prst="rect">
                                       <a:avLst/>
@@ -1297,7 +1297,11 @@
     </w:p>
     <w:p>
       <w:pPr>
-        <w:ind w:left="720" w:firstLine="720"/>
+        <w:pStyle w:val="ListParagraph"/>
+        <w:numPr>
+          <w:ilvl w:val="0"/>
+          <w:numId w:val="11"/>
+        </w:numPr>
         <w:rPr>
           <w:b/>
           <w:bCs/>
@@ -1315,7 +1319,11 @@
     </w:p>
     <w:p>
       <w:pPr>
-        <w:ind w:left="720" w:firstLine="720"/>
+        <w:pStyle w:val="ListParagraph"/>
+        <w:numPr>
+          <w:ilvl w:val="0"/>
+          <w:numId w:val="11"/>
+        </w:numPr>
         <w:rPr>
           <w:b/>
           <w:bCs/>
@@ -1328,48 +1336,68 @@
           <w:bCs/>
           <w:color w:val="0070C0"/>
         </w:rPr>
-        <w:t>- (subtraction)</w:t>
-      </w:r>
-    </w:p>
-    <w:p>
-      <w:pPr>
-        <w:ind w:left="720" w:firstLine="720"/>
+        <w:t>-</w:t>
+      </w:r>
+      <w:r>
         <w:rPr>
           <w:b/>
           <w:bCs/>
           <w:color w:val="0070C0"/>
         </w:rPr>
-      </w:pPr>
-      <w:r>
+        <w:t>(subtraction)</w:t>
+      </w:r>
+    </w:p>
+    <w:p>
+      <w:pPr>
+        <w:pStyle w:val="ListParagraph"/>
+        <w:numPr>
+          <w:ilvl w:val="0"/>
+          <w:numId w:val="11"/>
+        </w:numPr>
         <w:rPr>
           <w:b/>
           <w:bCs/>
           <w:color w:val="0070C0"/>
         </w:rPr>
-        <w:t>* (multiplication)</w:t>
-      </w:r>
-    </w:p>
-    <w:p>
-      <w:pPr>
-        <w:ind w:left="720" w:firstLine="720"/>
+      </w:pPr>
+      <w:r>
         <w:rPr>
           <w:b/>
           <w:bCs/>
           <w:color w:val="0070C0"/>
         </w:rPr>
-      </w:pPr>
-      <w:r>
+        <w:t>(multiplication)</w:t>
+      </w:r>
+    </w:p>
+    <w:p>
+      <w:pPr>
+        <w:pStyle w:val="ListParagraph"/>
+        <w:numPr>
+          <w:ilvl w:val="0"/>
+          <w:numId w:val="11"/>
+        </w:numPr>
         <w:rPr>
           <w:b/>
           <w:bCs/>
           <w:color w:val="0070C0"/>
         </w:rPr>
+      </w:pPr>
+      <w:r>
+        <w:rPr>
+          <w:b/>
+          <w:bCs/>
+          <w:color w:val="0070C0"/>
+        </w:rPr>
         <w:t>/ (division)</w:t>
       </w:r>
     </w:p>
     <w:p>
       <w:pPr>
-        <w:ind w:left="720" w:firstLine="720"/>
+        <w:pStyle w:val="ListParagraph"/>
+        <w:numPr>
+          <w:ilvl w:val="0"/>
+          <w:numId w:val="11"/>
+        </w:numPr>
         <w:rPr>
           <w:b/>
           <w:bCs/>
@@ -1434,6 +1462,11 @@
     </w:p>
     <w:p>
       <w:pPr>
+        <w:pStyle w:val="ListParagraph"/>
+        <w:numPr>
+          <w:ilvl w:val="2"/>
+          <w:numId w:val="13"/>
+        </w:numPr>
         <w:rPr>
           <w:b/>
           <w:bCs/>
@@ -1444,20 +1477,6 @@
         <w:rPr>
           <w:b/>
           <w:bCs/>
-        </w:rPr>
-        <w:tab/>
-      </w:r>
-      <w:r>
-        <w:rPr>
-          <w:b/>
-          <w:bCs/>
-        </w:rPr>
-        <w:tab/>
-      </w:r>
-      <w:r>
-        <w:rPr>
-          <w:b/>
-          <w:bCs/>
           <w:color w:val="0070C0"/>
         </w:rPr>
         <w:t>== (</w:t>
@@ -1481,6 +1500,11 @@
     </w:p>
     <w:p>
       <w:pPr>
+        <w:pStyle w:val="ListParagraph"/>
+        <w:numPr>
+          <w:ilvl w:val="2"/>
+          <w:numId w:val="13"/>
+        </w:numPr>
         <w:rPr>
           <w:b/>
           <w:bCs/>
@@ -1493,7 +1517,7 @@
           <w:bCs/>
           <w:color w:val="0070C0"/>
         </w:rPr>
-        <w:tab/>
+        <w:t>! = (</w:t>
       </w:r>
       <w:r>
         <w:rPr>
@@ -1501,8 +1525,7 @@
           <w:bCs/>
           <w:color w:val="0070C0"/>
         </w:rPr>
-        <w:tab/>
-        <w:t>! = (</w:t>
+        <w:t>n</w:t>
       </w:r>
       <w:r>
         <w:rPr>
@@ -1510,33 +1533,37 @@
           <w:bCs/>
           <w:color w:val="0070C0"/>
         </w:rPr>
-        <w:t>n</w:t>
-      </w:r>
-      <w:r>
+        <w:t>ot equal to)</w:t>
+      </w:r>
+    </w:p>
+    <w:p>
+      <w:pPr>
+        <w:pStyle w:val="ListParagraph"/>
+        <w:numPr>
+          <w:ilvl w:val="2"/>
+          <w:numId w:val="13"/>
+        </w:numPr>
         <w:rPr>
           <w:b/>
           <w:bCs/>
           <w:color w:val="0070C0"/>
         </w:rPr>
-        <w:t>ot equal to)</w:t>
-      </w:r>
-    </w:p>
-    <w:p>
-      <w:pPr>
-        <w:ind w:left="720" w:firstLine="720"/>
+      </w:pPr>
+      <w:r>
         <w:rPr>
           <w:b/>
           <w:bCs/>
           <w:color w:val="0070C0"/>
         </w:rPr>
-      </w:pPr>
+        <w:t>&gt; (</w:t>
+      </w:r>
       <w:r>
         <w:rPr>
           <w:b/>
           <w:bCs/>
           <w:color w:val="0070C0"/>
         </w:rPr>
-        <w:t>&gt; (greater th</w:t>
+        <w:t>greater th</w:t>
       </w:r>
       <w:r>
         <w:rPr>
@@ -1557,7 +1584,11 @@
     </w:p>
     <w:p>
       <w:pPr>
-        <w:ind w:left="720" w:firstLine="720"/>
+        <w:pStyle w:val="ListParagraph"/>
+        <w:numPr>
+          <w:ilvl w:val="2"/>
+          <w:numId w:val="13"/>
+        </w:numPr>
         <w:rPr>
           <w:b/>
           <w:bCs/>
@@ -1570,7 +1601,7 @@
           <w:bCs/>
           <w:color w:val="0070C0"/>
         </w:rPr>
-        <w:t>&lt; (less th</w:t>
+        <w:t xml:space="preserve">&lt; </w:t>
       </w:r>
       <w:r>
         <w:rPr>
@@ -1578,6 +1609,22 @@
           <w:bCs/>
           <w:color w:val="0070C0"/>
         </w:rPr>
+        <w:t>(</w:t>
+      </w:r>
+      <w:r>
+        <w:rPr>
+          <w:b/>
+          <w:bCs/>
+          <w:color w:val="0070C0"/>
+        </w:rPr>
+        <w:t>less th</w:t>
+      </w:r>
+      <w:r>
+        <w:rPr>
+          <w:b/>
+          <w:bCs/>
+          <w:color w:val="0070C0"/>
+        </w:rPr>
         <w:t>a</w:t>
       </w:r>
       <w:r>
@@ -1591,7 +1638,11 @@
     </w:p>
     <w:p>
       <w:pPr>
-        <w:ind w:left="720" w:firstLine="720"/>
+        <w:pStyle w:val="ListParagraph"/>
+        <w:numPr>
+          <w:ilvl w:val="2"/>
+          <w:numId w:val="13"/>
+        </w:numPr>
         <w:rPr>
           <w:b/>
           <w:bCs/>
@@ -1626,6 +1677,10 @@
     <w:p>
       <w:pPr>
         <w:pStyle w:val="ListParagraph"/>
+        <w:numPr>
+          <w:ilvl w:val="2"/>
+          <w:numId w:val="13"/>
+        </w:numPr>
         <w:rPr>
           <w:b/>
           <w:bCs/>
@@ -1638,7 +1693,6 @@
           <w:bCs/>
           <w:color w:val="0070C0"/>
         </w:rPr>
-        <w:tab/>
         <w:t>&lt;= (less th</w:t>
       </w:r>
       <w:r>
@@ -2235,12 +2289,66 @@
           <w:bCs/>
           <w:color w:val="0070C0"/>
         </w:rPr>
+        <w:t xml:space="preserve">Simple assignment operators. The simple assignment operator is =, </w:t>
+      </w:r>
+    </w:p>
+    <w:p>
+      <w:pPr>
+        <w:rPr>
+          <w:b/>
+          <w:bCs/>
+          <w:color w:val="0070C0"/>
+        </w:rPr>
+      </w:pPr>
+      <w:r>
+        <w:rPr>
+          <w:b/>
+          <w:bCs/>
+          <w:color w:val="0070C0"/>
+        </w:rPr>
+        <w:t>which is used to assign a value or result of an expression to a variable.</w:t>
+      </w:r>
+    </w:p>
+    <w:p>
+      <w:pPr>
+        <w:rPr>
+          <w:b/>
+          <w:bCs/>
+        </w:rPr>
+      </w:pPr>
+      <w:r>
+        <w:rPr>
+          <w:b/>
+          <w:bCs/>
+        </w:rPr>
+        <w:t>Compound assignment operators: The compound assignment operators are formed by combining the simple assignment operator with the arithmetic operators.</w:t>
+      </w:r>
+    </w:p>
+    <w:p>
+      <w:pPr>
+        <w:rPr>
+          <w:b/>
+          <w:bCs/>
+          <w:color w:val="EE0000"/>
+        </w:rPr>
+      </w:pPr>
+      <w:r>
+        <w:rPr>
+          <w:b/>
+          <w:bCs/>
+          <w:color w:val="EE0000"/>
+        </w:rPr>
         <w:lastRenderedPageBreak/>
-        <w:t xml:space="preserve">Simple assignment operators. The simple assignment operator is =, </w:t>
-      </w:r>
-    </w:p>
-    <w:p>
-      <w:pPr>
+        <w:t xml:space="preserve">Compound assignment Operators: </w:t>
+      </w:r>
+    </w:p>
+    <w:p>
+      <w:pPr>
+        <w:pStyle w:val="ListParagraph"/>
+        <w:numPr>
+          <w:ilvl w:val="2"/>
+          <w:numId w:val="15"/>
+        </w:numPr>
         <w:rPr>
           <w:b/>
           <w:bCs/>
@@ -2253,22 +2361,95 @@
           <w:bCs/>
           <w:color w:val="0070C0"/>
         </w:rPr>
-        <w:t>which is used to assign a value or result of an expression to a variable.</w:t>
-      </w:r>
-    </w:p>
-    <w:p>
-      <w:pPr>
-        <w:rPr>
-          <w:b/>
-          <w:bCs/>
-        </w:rPr>
-      </w:pPr>
-      <w:r>
-        <w:rPr>
-          <w:b/>
-          <w:bCs/>
-        </w:rPr>
-        <w:t>Compound assignment operators: The compound assignment operators are formed by combining the simple assignment operator with the arithmetic operators.</w:t>
+        <w:t>+=</w:t>
+      </w:r>
+    </w:p>
+    <w:p>
+      <w:pPr>
+        <w:pStyle w:val="ListParagraph"/>
+        <w:numPr>
+          <w:ilvl w:val="2"/>
+          <w:numId w:val="15"/>
+        </w:numPr>
+        <w:rPr>
+          <w:b/>
+          <w:bCs/>
+          <w:color w:val="0070C0"/>
+        </w:rPr>
+      </w:pPr>
+      <w:r>
+        <w:rPr>
+          <w:b/>
+          <w:bCs/>
+          <w:color w:val="0070C0"/>
+        </w:rPr>
+        <w:t>-=</w:t>
+      </w:r>
+    </w:p>
+    <w:p>
+      <w:pPr>
+        <w:pStyle w:val="ListParagraph"/>
+        <w:numPr>
+          <w:ilvl w:val="2"/>
+          <w:numId w:val="15"/>
+        </w:numPr>
+        <w:rPr>
+          <w:b/>
+          <w:bCs/>
+          <w:color w:val="0070C0"/>
+        </w:rPr>
+      </w:pPr>
+      <w:r>
+        <w:rPr>
+          <w:b/>
+          <w:bCs/>
+          <w:color w:val="0070C0"/>
+        </w:rPr>
+        <w:t>*=</w:t>
+      </w:r>
+    </w:p>
+    <w:p>
+      <w:pPr>
+        <w:pStyle w:val="ListParagraph"/>
+        <w:numPr>
+          <w:ilvl w:val="2"/>
+          <w:numId w:val="15"/>
+        </w:numPr>
+        <w:rPr>
+          <w:b/>
+          <w:bCs/>
+          <w:color w:val="0070C0"/>
+        </w:rPr>
+      </w:pPr>
+      <w:r>
+        <w:rPr>
+          <w:b/>
+          <w:bCs/>
+          <w:color w:val="0070C0"/>
+        </w:rPr>
+        <w:t>/=</w:t>
+      </w:r>
+    </w:p>
+    <w:p>
+      <w:pPr>
+        <w:pStyle w:val="ListParagraph"/>
+        <w:numPr>
+          <w:ilvl w:val="2"/>
+          <w:numId w:val="15"/>
+        </w:numPr>
+        <w:rPr>
+          <w:b/>
+          <w:bCs/>
+          <w:color w:val="0070C0"/>
+        </w:rPr>
+      </w:pPr>
+      <w:r>
+        <w:rPr>
+          <w:b/>
+          <w:bCs/>
+          <w:color w:val="0070C0"/>
+        </w:rPr>
+        <w:t>%=</w:t>
       </w:r>
     </w:p>
     <w:p>
@@ -2285,142 +2466,93 @@
           <w:bCs/>
           <w:color w:val="EE0000"/>
         </w:rPr>
-        <w:t xml:space="preserve">Compound assignment Operators: </w:t>
-      </w:r>
-    </w:p>
-    <w:p>
-      <w:pPr>
-        <w:rPr>
-          <w:b/>
-          <w:bCs/>
-          <w:color w:val="0070C0"/>
-        </w:rPr>
-      </w:pPr>
-      <w:r>
-        <w:rPr>
-          <w:b/>
-          <w:bCs/>
-        </w:rPr>
-        <w:tab/>
-      </w:r>
-      <w:r>
-        <w:rPr>
-          <w:b/>
-          <w:bCs/>
-        </w:rPr>
-        <w:tab/>
-      </w:r>
-      <w:r>
-        <w:rPr>
-          <w:b/>
-          <w:bCs/>
-          <w:color w:val="0070C0"/>
-        </w:rPr>
-        <w:t>+=</w:t>
-      </w:r>
-    </w:p>
-    <w:p>
-      <w:pPr>
-        <w:rPr>
-          <w:b/>
-          <w:bCs/>
-          <w:color w:val="0070C0"/>
-        </w:rPr>
-      </w:pPr>
-      <w:r>
-        <w:rPr>
-          <w:b/>
-          <w:bCs/>
-          <w:color w:val="0070C0"/>
-        </w:rPr>
-        <w:tab/>
-      </w:r>
-      <w:r>
-        <w:rPr>
-          <w:b/>
-          <w:bCs/>
-          <w:color w:val="0070C0"/>
-        </w:rPr>
-        <w:tab/>
-        <w:t>-=</w:t>
-      </w:r>
-    </w:p>
-    <w:p>
-      <w:pPr>
-        <w:rPr>
-          <w:b/>
-          <w:bCs/>
-          <w:color w:val="0070C0"/>
-        </w:rPr>
-      </w:pPr>
-      <w:r>
-        <w:rPr>
-          <w:b/>
-          <w:bCs/>
-          <w:color w:val="0070C0"/>
-        </w:rPr>
-        <w:tab/>
-      </w:r>
-      <w:r>
-        <w:rPr>
-          <w:b/>
-          <w:bCs/>
-          <w:color w:val="0070C0"/>
-        </w:rPr>
-        <w:tab/>
-        <w:t>*=</w:t>
-      </w:r>
-    </w:p>
-    <w:p>
-      <w:pPr>
-        <w:rPr>
-          <w:b/>
-          <w:bCs/>
-          <w:color w:val="0070C0"/>
-        </w:rPr>
-      </w:pPr>
-      <w:r>
-        <w:rPr>
-          <w:b/>
-          <w:bCs/>
-          <w:color w:val="0070C0"/>
-        </w:rPr>
-        <w:tab/>
-      </w:r>
-      <w:r>
-        <w:rPr>
-          <w:b/>
-          <w:bCs/>
-          <w:color w:val="0070C0"/>
-        </w:rPr>
-        <w:tab/>
-        <w:t>/=</w:t>
-      </w:r>
-    </w:p>
-    <w:p>
-      <w:pPr>
-        <w:rPr>
-          <w:b/>
-          <w:bCs/>
-          <w:color w:val="0070C0"/>
-        </w:rPr>
-      </w:pPr>
-      <w:r>
-        <w:rPr>
-          <w:b/>
-          <w:bCs/>
-          <w:color w:val="0070C0"/>
-        </w:rPr>
-        <w:tab/>
-      </w:r>
-      <w:r>
-        <w:rPr>
-          <w:b/>
-          <w:bCs/>
-          <w:color w:val="0070C0"/>
-        </w:rPr>
-        <w:tab/>
-        <w:t>%=</w:t>
+        <w:t>Increment &amp; Decrement Operators in C#</w:t>
+      </w:r>
+    </w:p>
+    <w:p>
+      <w:pPr>
+        <w:rPr>
+          <w:b/>
+          <w:bCs/>
+        </w:rPr>
+      </w:pPr>
+      <w:r>
+        <w:rPr>
+          <w:b/>
+          <w:bCs/>
+        </w:rPr>
+        <w:t>Two of the most common calculations performed in programming are increasing and decreasing the value of the variable by 1.</w:t>
+      </w:r>
+      <w:r>
+        <w:rPr>
+          <w:b/>
+          <w:bCs/>
+        </w:rPr>
+        <w:t xml:space="preserve"> </w:t>
+      </w:r>
+    </w:p>
+    <w:p>
+      <w:pPr>
+        <w:rPr>
+          <w:b/>
+          <w:bCs/>
+          <w:color w:val="7030A0"/>
+        </w:rPr>
+      </w:pPr>
+      <w:r>
+        <w:rPr>
+          <w:b/>
+          <w:bCs/>
+          <w:color w:val="7030A0"/>
+        </w:rPr>
+        <w:t>In C#, the increment operator (+ +) is used to increase the value by 1</w:t>
+      </w:r>
+    </w:p>
+    <w:p>
+      <w:pPr>
+        <w:rPr>
+          <w:b/>
+          <w:bCs/>
+          <w:color w:val="7030A0"/>
+        </w:rPr>
+      </w:pPr>
+      <w:r>
+        <w:rPr>
+          <w:b/>
+          <w:bCs/>
+          <w:color w:val="7030A0"/>
+        </w:rPr>
+        <w:t>While the decrement operator (- -) is used to decrease the value by 1.</w:t>
+      </w:r>
+    </w:p>
+    <w:p>
+      <w:pPr>
+        <w:rPr>
+          <w:b/>
+          <w:bCs/>
+        </w:rPr>
+      </w:pPr>
+      <w:r>
+        <w:rPr>
+          <w:b/>
+          <w:bCs/>
+        </w:rPr>
+        <w:t>If the operator is placed before the operand, the expression is called pre-increment or pre-decrement.</w:t>
+      </w:r>
+    </w:p>
+    <w:p>
+      <w:pPr>
+        <w:rPr>
+          <w:b/>
+          <w:bCs/>
+        </w:rPr>
+      </w:pPr>
+      <w:r>
+        <w:rPr>
+          <w:b/>
+          <w:bCs/>
+        </w:rPr>
+        <w:t>If the operator is placed after the operand, the expression is called post-increment or post-decrement.</w:t>
       </w:r>
     </w:p>
     <w:p>
@@ -2437,33 +2569,216 @@
           <w:bCs/>
           <w:color w:val="EE0000"/>
         </w:rPr>
-        <w:t>Increment &amp; Decrement Operators in C#</w:t>
-      </w:r>
-    </w:p>
-    <w:p>
-      <w:pPr>
-        <w:rPr>
-          <w:b/>
-          <w:bCs/>
-        </w:rPr>
-      </w:pPr>
-      <w:r>
-        <w:rPr>
-          <w:b/>
-          <w:bCs/>
-        </w:rPr>
-        <w:t>Two of the most common calculations performed in programming are increasing and decreasing the value of the variable by 1.</w:t>
-      </w:r>
-      <w:r>
-        <w:rPr>
-          <w:b/>
-          <w:bCs/>
-        </w:rPr>
-        <w:t xml:space="preserve"> </w:t>
-      </w:r>
-    </w:p>
-    <w:p>
-      <w:pPr>
+        <w:t>Ternary Operators in C#</w:t>
+      </w:r>
+    </w:p>
+    <w:p>
+      <w:pPr>
+        <w:rPr>
+          <w:b/>
+          <w:bCs/>
+        </w:rPr>
+      </w:pPr>
+      <w:r>
+        <w:rPr>
+          <w:b/>
+          <w:bCs/>
+        </w:rPr>
+        <w:t>C# includes a special type of decision-making operator? :  called the ternary operator.</w:t>
+      </w:r>
+    </w:p>
+    <w:p>
+      <w:pPr>
+        <w:rPr>
+          <w:b/>
+          <w:bCs/>
+          <w:color w:val="002060"/>
+        </w:rPr>
+      </w:pPr>
+      <w:r>
+        <w:rPr>
+          <w:b/>
+          <w:bCs/>
+          <w:color w:val="002060"/>
+        </w:rPr>
+        <w:t>Syntex:</w:t>
+      </w:r>
+    </w:p>
+    <w:p>
+      <w:pPr>
+        <w:rPr>
+          <w:b/>
+          <w:bCs/>
+          <w:color w:val="002060"/>
+        </w:rPr>
+      </w:pPr>
+      <w:r>
+        <w:rPr>
+          <w:b/>
+          <w:bCs/>
+          <w:color w:val="002060"/>
+        </w:rPr>
+        <w:t xml:space="preserve">Boolean </w:t>
+      </w:r>
+      <w:r>
+        <w:rPr>
+          <w:b/>
+          <w:bCs/>
+          <w:color w:val="002060"/>
+        </w:rPr>
+        <w:t>Expression?</w:t>
+      </w:r>
+      <w:r>
+        <w:rPr>
+          <w:b/>
+          <w:bCs/>
+          <w:color w:val="002060"/>
+        </w:rPr>
+        <w:t xml:space="preserve">  First </w:t>
+      </w:r>
+      <w:r>
+        <w:rPr>
+          <w:b/>
+          <w:bCs/>
+          <w:color w:val="002060"/>
+        </w:rPr>
+        <w:t>Statement:</w:t>
+      </w:r>
+      <w:r>
+        <w:rPr>
+          <w:b/>
+          <w:bCs/>
+          <w:color w:val="002060"/>
+        </w:rPr>
+        <w:t xml:space="preserve"> Second Statement </w:t>
+      </w:r>
+    </w:p>
+    <w:p>
+      <w:pPr>
+        <w:rPr>
+          <w:b/>
+          <w:bCs/>
+          <w:color w:val="EE0000"/>
+        </w:rPr>
+      </w:pPr>
+      <w:r>
+        <w:rPr>
+          <w:b/>
+          <w:bCs/>
+          <w:color w:val="EE0000"/>
+          <w:highlight w:val="cyan"/>
+        </w:rPr>
+        <w:t>Selection Construct or Statement</w:t>
+      </w:r>
+    </w:p>
+    <w:p>
+      <w:pPr>
+        <w:rPr>
+          <w:b/>
+          <w:bCs/>
+          <w:color w:val="000000" w:themeColor="text1"/>
+        </w:rPr>
+      </w:pPr>
+      <w:r>
+        <w:rPr>
+          <w:b/>
+          <w:bCs/>
+          <w:color w:val="000000" w:themeColor="text1"/>
+        </w:rPr>
+        <w:t>Selection</w:t>
+      </w:r>
+      <w:r>
+        <w:rPr>
+          <w:b/>
+          <w:bCs/>
+          <w:color w:val="000000" w:themeColor="text1"/>
+        </w:rPr>
+        <w:t xml:space="preserve"> Construct is a programming construct supported by C# that controls the flow of a program.</w:t>
+      </w:r>
+    </w:p>
+    <w:p>
+      <w:pPr>
+        <w:rPr>
+          <w:b/>
+          <w:bCs/>
+          <w:color w:val="000000" w:themeColor="text1"/>
+        </w:rPr>
+      </w:pPr>
+      <w:r>
+        <w:rPr>
+          <w:b/>
+          <w:bCs/>
+          <w:color w:val="000000" w:themeColor="text1"/>
+        </w:rPr>
+        <w:t>Executes a particular block of statements based on a Boolean condition, which is an expression returning true or false.</w:t>
+      </w:r>
+    </w:p>
+    <w:p>
+      <w:pPr>
+        <w:rPr>
+          <w:b/>
+          <w:bCs/>
+          <w:color w:val="000000" w:themeColor="text1"/>
+        </w:rPr>
+      </w:pPr>
+      <w:r>
+        <w:rPr>
+          <w:b/>
+          <w:bCs/>
+          <w:color w:val="000000" w:themeColor="text1"/>
+        </w:rPr>
+        <w:t>Is referred to as a decision-making con</w:t>
+      </w:r>
+      <w:r>
+        <w:rPr>
+          <w:b/>
+          <w:bCs/>
+          <w:color w:val="000000" w:themeColor="text1"/>
+        </w:rPr>
+        <w:t>struct.</w:t>
+      </w:r>
+    </w:p>
+    <w:p>
+      <w:pPr>
+        <w:rPr>
+          <w:b/>
+          <w:bCs/>
+          <w:color w:val="000000" w:themeColor="text1"/>
+        </w:rPr>
+      </w:pPr>
+      <w:r>
+        <w:rPr>
+          <w:b/>
+          <w:bCs/>
+          <w:color w:val="000000" w:themeColor="text1"/>
+        </w:rPr>
+        <w:t>Allow you to take logical decisions about executing different blocks of a program to achieve the required logical output.</w:t>
+      </w:r>
+    </w:p>
+    <w:p>
+      <w:pPr>
+        <w:rPr>
+          <w:b/>
+          <w:bCs/>
+          <w:color w:val="000000" w:themeColor="text1"/>
+        </w:rPr>
+      </w:pPr>
+      <w:r>
+        <w:rPr>
+          <w:b/>
+          <w:bCs/>
+          <w:color w:val="000000" w:themeColor="text1"/>
+        </w:rPr>
+        <w:t>C# supports the following decision-making constructs:</w:t>
+      </w:r>
+    </w:p>
+    <w:p>
+      <w:pPr>
+        <w:pStyle w:val="ListParagraph"/>
+        <w:numPr>
+          <w:ilvl w:val="0"/>
+          <w:numId w:val="16"/>
+        </w:numPr>
         <w:rPr>
           <w:b/>
           <w:bCs/>
@@ -2476,11 +2791,16 @@
           <w:bCs/>
           <w:color w:val="7030A0"/>
         </w:rPr>
-        <w:t>In C#, the increment operator (+ +) is used to increase the value by 1</w:t>
-      </w:r>
-    </w:p>
-    <w:p>
-      <w:pPr>
+        <w:t>If…else</w:t>
+      </w:r>
+    </w:p>
+    <w:p>
+      <w:pPr>
+        <w:pStyle w:val="ListParagraph"/>
+        <w:numPr>
+          <w:ilvl w:val="0"/>
+          <w:numId w:val="16"/>
+        </w:numPr>
         <w:rPr>
           <w:b/>
           <w:bCs/>
@@ -2493,46 +2813,74 @@
           <w:bCs/>
           <w:color w:val="7030A0"/>
         </w:rPr>
-        <w:t>While the decrement operator (- -) is used to decrease the value by 1.</w:t>
-      </w:r>
-    </w:p>
-    <w:p>
-      <w:pPr>
-        <w:rPr>
-          <w:b/>
-          <w:bCs/>
-        </w:rPr>
-      </w:pPr>
-      <w:r>
-        <w:rPr>
-          <w:b/>
-          <w:bCs/>
-        </w:rPr>
-        <w:t>If the operator is placed before the operand, the expression is called pre-increment or pre-decrement.</w:t>
-      </w:r>
-    </w:p>
-    <w:p>
-      <w:pPr>
-        <w:rPr>
-          <w:b/>
-          <w:bCs/>
-        </w:rPr>
-      </w:pPr>
-      <w:r>
-        <w:rPr>
-          <w:b/>
-          <w:bCs/>
-        </w:rPr>
-        <w:t>If the operator is placed after the operand, the expression is called post-increment or post-decrement.</w:t>
-      </w:r>
-    </w:p>
-    <w:p>
-      <w:pPr>
-        <w:rPr>
-          <w:b/>
-          <w:bCs/>
-        </w:rPr>
-      </w:pPr>
+        <w:t>If…else…if</w:t>
+      </w:r>
+    </w:p>
+    <w:p>
+      <w:pPr>
+        <w:pStyle w:val="ListParagraph"/>
+        <w:numPr>
+          <w:ilvl w:val="0"/>
+          <w:numId w:val="16"/>
+        </w:numPr>
+        <w:rPr>
+          <w:b/>
+          <w:bCs/>
+          <w:color w:val="7030A0"/>
+        </w:rPr>
+      </w:pPr>
+      <w:r>
+        <w:rPr>
+          <w:b/>
+          <w:bCs/>
+          <w:color w:val="7030A0"/>
+        </w:rPr>
+        <w:t>Nested if</w:t>
+      </w:r>
+    </w:p>
+    <w:p>
+      <w:pPr>
+        <w:pStyle w:val="ListParagraph"/>
+        <w:numPr>
+          <w:ilvl w:val="0"/>
+          <w:numId w:val="16"/>
+        </w:numPr>
+        <w:rPr>
+          <w:b/>
+          <w:bCs/>
+          <w:color w:val="7030A0"/>
+        </w:rPr>
+      </w:pPr>
+      <w:r>
+        <w:rPr>
+          <w:b/>
+          <w:bCs/>
+          <w:color w:val="7030A0"/>
+        </w:rPr>
+        <w:t>Switch…case</w:t>
+      </w:r>
+    </w:p>
+    <w:p>
+      <w:pPr>
+        <w:pStyle w:val="ListParagraph"/>
+        <w:numPr>
+          <w:ilvl w:val="0"/>
+          <w:numId w:val="16"/>
+        </w:numPr>
+        <w:rPr>
+          <w:b/>
+          <w:bCs/>
+          <w:color w:val="7030A0"/>
+        </w:rPr>
+      </w:pPr>
+      <w:r>
+        <w:rPr>
+          <w:b/>
+          <w:bCs/>
+          <w:color w:val="7030A0"/>
+        </w:rPr>
+        <w:t>Nested switch case</w:t>
+      </w:r>
     </w:p>
     <w:p>
       <w:pPr>
@@ -2542,13 +2890,31 @@
           <w:color w:val="EE0000"/>
         </w:rPr>
       </w:pPr>
-      <w:r>
+    </w:p>
+    <w:p>
+      <w:pPr>
         <w:rPr>
           <w:b/>
           <w:bCs/>
           <w:color w:val="EE0000"/>
         </w:rPr>
-        <w:t>Selection Construct or Statement</w:t>
+      </w:pPr>
+    </w:p>
+    <w:p>
+      <w:pPr>
+        <w:rPr>
+          <w:b/>
+          <w:bCs/>
+          <w:color w:val="EE0000"/>
+        </w:rPr>
+      </w:pPr>
+      <w:r>
+        <w:rPr>
+          <w:b/>
+          <w:bCs/>
+          <w:color w:val="EE0000"/>
+        </w:rPr>
+        <w:t>The if statement</w:t>
       </w:r>
     </w:p>
     <w:p>
@@ -2565,236 +2931,23 @@
           <w:bCs/>
           <w:color w:val="000000" w:themeColor="text1"/>
         </w:rPr>
-        <w:t>Selection</w:t>
-      </w:r>
-      <w:r>
+        <w:t>The if statement allows you to execute a block of statements after evaluating the specified logical condition.</w:t>
+      </w:r>
+    </w:p>
+    <w:p>
+      <w:pPr>
         <w:rPr>
           <w:b/>
           <w:bCs/>
           <w:color w:val="000000" w:themeColor="text1"/>
         </w:rPr>
-        <w:t xml:space="preserve"> Construct is a programming construct supported by C# that controls the flow of a program.</w:t>
-      </w:r>
-    </w:p>
-    <w:p>
-      <w:pPr>
+      </w:pPr>
+      <w:r>
         <w:rPr>
           <w:b/>
           <w:bCs/>
           <w:color w:val="000000" w:themeColor="text1"/>
         </w:rPr>
-      </w:pPr>
-      <w:r>
-        <w:rPr>
-          <w:b/>
-          <w:bCs/>
-          <w:color w:val="000000" w:themeColor="text1"/>
-        </w:rPr>
-        <w:t>Executes a particular block of statements based on a Boolean condition, which is an expression returning true or false.</w:t>
-      </w:r>
-    </w:p>
-    <w:p>
-      <w:pPr>
-        <w:rPr>
-          <w:b/>
-          <w:bCs/>
-          <w:color w:val="000000" w:themeColor="text1"/>
-        </w:rPr>
-      </w:pPr>
-      <w:r>
-        <w:rPr>
-          <w:b/>
-          <w:bCs/>
-          <w:color w:val="000000" w:themeColor="text1"/>
-        </w:rPr>
-        <w:t>Is referred to as a decision-making con</w:t>
-      </w:r>
-      <w:r>
-        <w:rPr>
-          <w:b/>
-          <w:bCs/>
-          <w:color w:val="000000" w:themeColor="text1"/>
-        </w:rPr>
-        <w:t>struct.</w:t>
-      </w:r>
-    </w:p>
-    <w:p>
-      <w:pPr>
-        <w:rPr>
-          <w:b/>
-          <w:bCs/>
-          <w:color w:val="000000" w:themeColor="text1"/>
-        </w:rPr>
-      </w:pPr>
-      <w:r>
-        <w:rPr>
-          <w:b/>
-          <w:bCs/>
-          <w:color w:val="000000" w:themeColor="text1"/>
-        </w:rPr>
-        <w:t>Allow you to take logical decisions about executing different blocks of a program to achieve the required logical output.</w:t>
-      </w:r>
-    </w:p>
-    <w:p>
-      <w:pPr>
-        <w:rPr>
-          <w:b/>
-          <w:bCs/>
-          <w:color w:val="000000" w:themeColor="text1"/>
-        </w:rPr>
-      </w:pPr>
-      <w:r>
-        <w:rPr>
-          <w:b/>
-          <w:bCs/>
-          <w:color w:val="000000" w:themeColor="text1"/>
-        </w:rPr>
-        <w:t>C# supports the following decision-making constructs:</w:t>
-      </w:r>
-    </w:p>
-    <w:p>
-      <w:pPr>
-        <w:rPr>
-          <w:b/>
-          <w:bCs/>
-          <w:color w:val="000000" w:themeColor="text1"/>
-        </w:rPr>
-      </w:pPr>
-      <w:r>
-        <w:rPr>
-          <w:b/>
-          <w:bCs/>
-          <w:color w:val="000000" w:themeColor="text1"/>
-        </w:rPr>
-        <w:t>If…else</w:t>
-      </w:r>
-    </w:p>
-    <w:p>
-      <w:pPr>
-        <w:rPr>
-          <w:b/>
-          <w:bCs/>
-          <w:color w:val="000000" w:themeColor="text1"/>
-        </w:rPr>
-      </w:pPr>
-      <w:r>
-        <w:rPr>
-          <w:b/>
-          <w:bCs/>
-          <w:color w:val="000000" w:themeColor="text1"/>
-        </w:rPr>
-        <w:t>If…else…if</w:t>
-      </w:r>
-    </w:p>
-    <w:p>
-      <w:pPr>
-        <w:rPr>
-          <w:b/>
-          <w:bCs/>
-          <w:color w:val="000000" w:themeColor="text1"/>
-        </w:rPr>
-      </w:pPr>
-      <w:r>
-        <w:rPr>
-          <w:b/>
-          <w:bCs/>
-          <w:color w:val="000000" w:themeColor="text1"/>
-        </w:rPr>
-        <w:t>Nested if</w:t>
-      </w:r>
-    </w:p>
-    <w:p>
-      <w:pPr>
-        <w:rPr>
-          <w:b/>
-          <w:bCs/>
-          <w:color w:val="000000" w:themeColor="text1"/>
-        </w:rPr>
-      </w:pPr>
-      <w:r>
-        <w:rPr>
-          <w:b/>
-          <w:bCs/>
-          <w:color w:val="000000" w:themeColor="text1"/>
-        </w:rPr>
-        <w:t>Switch…case</w:t>
-      </w:r>
-    </w:p>
-    <w:p>
-      <w:pPr>
-        <w:rPr>
-          <w:b/>
-          <w:bCs/>
-          <w:color w:val="000000" w:themeColor="text1"/>
-        </w:rPr>
-      </w:pPr>
-      <w:r>
-        <w:rPr>
-          <w:b/>
-          <w:bCs/>
-          <w:color w:val="000000" w:themeColor="text1"/>
-        </w:rPr>
-        <w:t>Nested switch case</w:t>
-      </w:r>
-    </w:p>
-    <w:p>
-      <w:pPr>
-        <w:rPr>
-          <w:b/>
-          <w:bCs/>
-          <w:color w:val="000000" w:themeColor="text1"/>
-        </w:rPr>
-      </w:pPr>
-    </w:p>
-    <w:p>
-      <w:pPr>
-        <w:rPr>
-          <w:b/>
-          <w:bCs/>
-          <w:color w:val="000000" w:themeColor="text1"/>
-        </w:rPr>
-      </w:pPr>
-      <w:r>
-        <w:rPr>
-          <w:b/>
-          <w:bCs/>
-          <w:color w:val="000000" w:themeColor="text1"/>
-        </w:rPr>
-        <w:t>The if statement</w:t>
-      </w:r>
-    </w:p>
-    <w:p>
-      <w:pPr>
-        <w:rPr>
-          <w:b/>
-          <w:bCs/>
-          <w:color w:val="000000" w:themeColor="text1"/>
-        </w:rPr>
-      </w:pPr>
-      <w:r>
-        <w:rPr>
-          <w:b/>
-          <w:bCs/>
-          <w:color w:val="000000" w:themeColor="text1"/>
-        </w:rPr>
-        <w:t>The if statement allows you to execute a block of statements after evaluating the specified logical condition.</w:t>
-      </w:r>
-    </w:p>
-    <w:p>
-      <w:pPr>
-        <w:rPr>
-          <w:b/>
-          <w:bCs/>
-          <w:color w:val="000000" w:themeColor="text1"/>
-        </w:rPr>
-      </w:pPr>
-      <w:r>
-        <w:rPr>
-          <w:b/>
-          <w:bCs/>
-          <w:color w:val="000000" w:themeColor="text1"/>
-        </w:rPr>
-        <w:lastRenderedPageBreak/>
         <w:t>The if statement starts with the if keyword and is followed by the condition.</w:t>
       </w:r>
     </w:p>
@@ -2830,6 +2983,7 @@
           <w:noProof/>
           <w:color w:val="000000" w:themeColor="text1"/>
         </w:rPr>
+        <w:lastRenderedPageBreak/>
         <mc:AlternateContent>
           <mc:Choice Requires="wps">
             <w:drawing>
@@ -3095,13 +3249,1839 @@
         <w:tabs>
           <w:tab w:val="left" w:pos="2073"/>
         </w:tabs>
-      </w:pPr>
-    </w:p>
-    <w:p>
-      <w:pPr>
-        <w:tabs>
-          <w:tab w:val="left" w:pos="2073"/>
-        </w:tabs>
+        <w:rPr>
+          <w:b/>
+          <w:bCs/>
+          <w:color w:val="EE0000"/>
+        </w:rPr>
+      </w:pPr>
+      <w:r>
+        <w:rPr>
+          <w:b/>
+          <w:bCs/>
+          <w:color w:val="EE0000"/>
+        </w:rPr>
+        <w:t>The if-else-if statement</w:t>
+      </w:r>
+    </w:p>
+    <w:p>
+      <w:pPr>
+        <w:tabs>
+          <w:tab w:val="left" w:pos="2073"/>
+        </w:tabs>
+        <w:rPr>
+          <w:b/>
+          <w:bCs/>
+        </w:rPr>
+      </w:pPr>
+      <w:r>
+        <w:rPr>
+          <w:b/>
+          <w:bCs/>
+        </w:rPr>
+        <w:t>The if…else...if construct allows you to check multiple condition to execute a different block of code for each condition.</w:t>
+      </w:r>
+    </w:p>
+    <w:p>
+      <w:pPr>
+        <w:tabs>
+          <w:tab w:val="left" w:pos="2073"/>
+        </w:tabs>
+        <w:rPr>
+          <w:b/>
+          <w:bCs/>
+        </w:rPr>
+      </w:pPr>
+      <w:r>
+        <w:rPr>
+          <w:b/>
+          <w:bCs/>
+        </w:rPr>
+        <w:t>It is also referred to as if else if ladder.</w:t>
+      </w:r>
+    </w:p>
+    <w:p>
+      <w:pPr>
+        <w:tabs>
+          <w:tab w:val="left" w:pos="2073"/>
+        </w:tabs>
+        <w:rPr>
+          <w:b/>
+          <w:bCs/>
+        </w:rPr>
+      </w:pPr>
+      <w:r>
+        <w:rPr>
+          <w:b/>
+          <w:bCs/>
+        </w:rPr>
+        <w:t>The construct starts with the if statement followed by multiple else if statements followed by an optional else block.</w:t>
+      </w:r>
+    </w:p>
+    <w:p>
+      <w:pPr>
+        <w:tabs>
+          <w:tab w:val="left" w:pos="2073"/>
+        </w:tabs>
+        <w:rPr>
+          <w:b/>
+          <w:bCs/>
+        </w:rPr>
+      </w:pPr>
+      <w:r>
+        <w:rPr>
+          <w:b/>
+          <w:bCs/>
+        </w:rPr>
+        <w:t xml:space="preserve">The condition specified in the if…else…if construct is </w:t>
+      </w:r>
+      <w:r>
+        <w:rPr>
+          <w:b/>
+          <w:bCs/>
+        </w:rPr>
+        <w:t>evaluated</w:t>
+      </w:r>
+      <w:r>
+        <w:rPr>
+          <w:b/>
+          <w:bCs/>
+        </w:rPr>
+        <w:t xml:space="preserve"> sequentially.</w:t>
+      </w:r>
+    </w:p>
+    <w:p>
+      <w:pPr>
+        <w:tabs>
+          <w:tab w:val="left" w:pos="2073"/>
+        </w:tabs>
+        <w:rPr>
+          <w:b/>
+          <w:bCs/>
+        </w:rPr>
+      </w:pPr>
+      <w:r>
+        <w:rPr>
+          <w:b/>
+          <w:bCs/>
+        </w:rPr>
+        <w:t xml:space="preserve">The execution states from the if statement. If a condition </w:t>
+      </w:r>
+      <w:r>
+        <w:rPr>
+          <w:b/>
+          <w:bCs/>
+        </w:rPr>
+        <w:t>evaluates</w:t>
+      </w:r>
+      <w:r>
+        <w:rPr>
+          <w:b/>
+          <w:bCs/>
+        </w:rPr>
+        <w:t xml:space="preserve"> to false, the conditional specified in the following else…if statement is </w:t>
+      </w:r>
+      <w:r>
+        <w:rPr>
+          <w:b/>
+          <w:bCs/>
+        </w:rPr>
+        <w:t>evaluated</w:t>
+      </w:r>
+      <w:r>
+        <w:rPr>
+          <w:b/>
+          <w:bCs/>
+        </w:rPr>
+        <w:t>.</w:t>
+      </w:r>
+    </w:p>
+    <w:p>
+      <w:pPr>
+        <w:tabs>
+          <w:tab w:val="left" w:pos="2073"/>
+        </w:tabs>
+        <w:rPr>
+          <w:b/>
+          <w:bCs/>
+          <w:color w:val="EE0000"/>
+        </w:rPr>
+      </w:pPr>
+      <w:r>
+        <w:rPr>
+          <w:b/>
+          <w:bCs/>
+          <w:color w:val="EE0000"/>
+        </w:rPr>
+        <w:t>Nested if</w:t>
+      </w:r>
+    </w:p>
+    <w:p>
+      <w:pPr>
+        <w:tabs>
+          <w:tab w:val="left" w:pos="2073"/>
+        </w:tabs>
+        <w:rPr>
+          <w:b/>
+          <w:bCs/>
+        </w:rPr>
+      </w:pPr>
+      <w:r>
+        <w:rPr>
+          <w:b/>
+          <w:bCs/>
+        </w:rPr>
+        <w:t>The nested if</w:t>
+      </w:r>
+      <w:r>
+        <w:rPr>
+          <w:b/>
+          <w:bCs/>
+        </w:rPr>
+        <w:t xml:space="preserve"> conditions consist of multiple if statements</w:t>
+      </w:r>
+      <w:r>
+        <w:rPr>
+          <w:b/>
+          <w:bCs/>
+        </w:rPr>
+        <w:t>.</w:t>
+      </w:r>
+    </w:p>
+    <w:p>
+      <w:pPr>
+        <w:tabs>
+          <w:tab w:val="left" w:pos="2073"/>
+        </w:tabs>
+        <w:rPr>
+          <w:b/>
+          <w:bCs/>
+        </w:rPr>
+      </w:pPr>
+      <w:r>
+        <w:rPr>
+          <w:b/>
+          <w:bCs/>
+        </w:rPr>
+        <w:t>The nested if construct starts with the if statement, which is called the outer if statement, and contains multiple if statements, which are called inner if statements</w:t>
+      </w:r>
+    </w:p>
+    <w:p>
+      <w:pPr>
+        <w:tabs>
+          <w:tab w:val="left" w:pos="2073"/>
+        </w:tabs>
+        <w:rPr>
+          <w:b/>
+          <w:bCs/>
+          <w:color w:val="EE0000"/>
+        </w:rPr>
+      </w:pPr>
+      <w:r>
+        <w:rPr>
+          <w:b/>
+          <w:bCs/>
+          <w:color w:val="EE0000"/>
+        </w:rPr>
+        <w:t xml:space="preserve">Switch Case in C# </w:t>
+      </w:r>
+    </w:p>
+    <w:p>
+      <w:pPr>
+        <w:tabs>
+          <w:tab w:val="left" w:pos="2073"/>
+        </w:tabs>
+        <w:rPr>
+          <w:b/>
+          <w:bCs/>
+        </w:rPr>
+      </w:pPr>
+      <w:r>
+        <w:rPr>
+          <w:b/>
+          <w:bCs/>
+        </w:rPr>
+        <w:t>A program is different to comprehend when there are too many if statements representing multiple selection constructs.</w:t>
+      </w:r>
+    </w:p>
+    <w:p>
+      <w:pPr>
+        <w:tabs>
+          <w:tab w:val="left" w:pos="2073"/>
+        </w:tabs>
+        <w:rPr>
+          <w:b/>
+          <w:bCs/>
+        </w:rPr>
+      </w:pPr>
+      <w:r>
+        <w:rPr>
+          <w:b/>
+          <w:bCs/>
+        </w:rPr>
+        <w:t>The avoid multiple if statements, in certain cases, the switch… case approach can be used as an alternative.</w:t>
+      </w:r>
+    </w:p>
+    <w:p>
+      <w:pPr>
+        <w:tabs>
+          <w:tab w:val="left" w:pos="2073"/>
+        </w:tabs>
+        <w:rPr>
+          <w:b/>
+          <w:bCs/>
+        </w:rPr>
+      </w:pPr>
+      <w:r>
+        <w:rPr>
+          <w:b/>
+          <w:bCs/>
+        </w:rPr>
+        <w:t>The Switch…case statement is used when a variable needs to be compared against different values.</w:t>
+      </w:r>
+    </w:p>
+    <w:p>
+      <w:pPr>
+        <w:tabs>
+          <w:tab w:val="left" w:pos="2073"/>
+        </w:tabs>
+        <w:rPr>
+          <w:b/>
+          <w:bCs/>
+        </w:rPr>
+      </w:pPr>
+      <w:r>
+        <w:rPr>
+          <w:b/>
+          <w:bCs/>
+        </w:rPr>
+        <w:t>In C#, the flow of execution from one case statement is not allowed to continue to the next case statement and is referred to as the ‘no fall through’ rule of C#</w:t>
+      </w:r>
+    </w:p>
+    <w:p>
+      <w:pPr>
+        <w:tabs>
+          <w:tab w:val="left" w:pos="2073"/>
+        </w:tabs>
+        <w:rPr>
+          <w:b/>
+          <w:bCs/>
+          <w:color w:val="EE0000"/>
+        </w:rPr>
+      </w:pPr>
+      <w:r>
+        <w:rPr>
+          <w:b/>
+          <w:bCs/>
+          <w:color w:val="EE0000"/>
+        </w:rPr>
+        <w:t>Nested Switch Case</w:t>
+      </w:r>
+    </w:p>
+    <w:p>
+      <w:pPr>
+        <w:tabs>
+          <w:tab w:val="left" w:pos="2073"/>
+        </w:tabs>
+        <w:rPr>
+          <w:b/>
+          <w:bCs/>
+        </w:rPr>
+      </w:pPr>
+      <w:r>
+        <w:rPr>
+          <w:b/>
+          <w:bCs/>
+        </w:rPr>
+        <w:t>C# allows the switch… case construct to be nested. That is, a case block of a switch case construct can contain another switch case construct.</w:t>
+      </w:r>
+    </w:p>
+    <w:p>
+      <w:pPr>
+        <w:tabs>
+          <w:tab w:val="left" w:pos="2073"/>
+        </w:tabs>
+        <w:rPr>
+          <w:b/>
+          <w:bCs/>
+        </w:rPr>
+      </w:pPr>
+      <w:r>
+        <w:rPr>
+          <w:b/>
+          <w:bCs/>
+        </w:rPr>
+        <w:lastRenderedPageBreak/>
+        <w:t>Also, the case constants of the inner switch…case construct can have values that are identical to the case constants of the outer construct.</w:t>
+      </w:r>
+    </w:p>
+    <w:p>
+      <w:pPr>
+        <w:tabs>
+          <w:tab w:val="left" w:pos="2073"/>
+        </w:tabs>
+        <w:rPr>
+          <w:b/>
+          <w:bCs/>
+        </w:rPr>
+      </w:pPr>
+    </w:p>
+    <w:p>
+      <w:pPr>
+        <w:tabs>
+          <w:tab w:val="left" w:pos="2073"/>
+        </w:tabs>
+        <w:rPr>
+          <w:b/>
+          <w:bCs/>
+          <w:color w:val="EE0000"/>
+        </w:rPr>
+      </w:pPr>
+      <w:r>
+        <w:rPr>
+          <w:b/>
+          <w:bCs/>
+          <w:color w:val="EE0000"/>
+          <w:highlight w:val="cyan"/>
+        </w:rPr>
+        <w:t>Loops Constructs</w:t>
+      </w:r>
+    </w:p>
+    <w:p>
+      <w:pPr>
+        <w:tabs>
+          <w:tab w:val="left" w:pos="2073"/>
+        </w:tabs>
+        <w:rPr>
+          <w:b/>
+          <w:bCs/>
+        </w:rPr>
+      </w:pPr>
+      <w:r>
+        <w:rPr>
+          <w:b/>
+          <w:bCs/>
+        </w:rPr>
+        <w:t>Loops allow you to executed a single statement or a block of statement repetitively.</w:t>
+      </w:r>
+    </w:p>
+    <w:p>
+      <w:pPr>
+        <w:tabs>
+          <w:tab w:val="left" w:pos="2073"/>
+        </w:tabs>
+        <w:rPr>
+          <w:b/>
+          <w:bCs/>
+        </w:rPr>
+      </w:pPr>
+      <w:r>
+        <w:rPr>
+          <w:b/>
+          <w:bCs/>
+        </w:rPr>
+        <w:t>The most common uses of loops include displaying a series of numbers and taking repetitive input.</w:t>
+      </w:r>
+    </w:p>
+    <w:p>
+      <w:pPr>
+        <w:tabs>
+          <w:tab w:val="left" w:pos="2073"/>
+        </w:tabs>
+        <w:rPr>
+          <w:b/>
+          <w:bCs/>
+        </w:rPr>
+      </w:pPr>
+      <w:r>
+        <w:rPr>
+          <w:b/>
+          <w:bCs/>
+        </w:rPr>
+        <w:t xml:space="preserve">In software programming, a loop construct </w:t>
+      </w:r>
+      <w:r>
+        <w:rPr>
+          <w:b/>
+          <w:bCs/>
+        </w:rPr>
+        <w:t>contains a</w:t>
+      </w:r>
+      <w:r>
+        <w:rPr>
+          <w:b/>
+          <w:bCs/>
+        </w:rPr>
+        <w:t xml:space="preserve"> </w:t>
+      </w:r>
+      <w:r>
+        <w:rPr>
+          <w:b/>
+          <w:bCs/>
+        </w:rPr>
+        <w:t>condition</w:t>
+      </w:r>
+      <w:r>
+        <w:rPr>
+          <w:b/>
+          <w:bCs/>
+        </w:rPr>
+        <w:t xml:space="preserve"> that help the compiler identify the number of times a specific block will be executed.</w:t>
+      </w:r>
+    </w:p>
+    <w:p>
+      <w:pPr>
+        <w:tabs>
+          <w:tab w:val="left" w:pos="2073"/>
+        </w:tabs>
+        <w:rPr>
+          <w:b/>
+          <w:bCs/>
+        </w:rPr>
+      </w:pPr>
+      <w:r>
+        <w:rPr>
+          <w:b/>
+          <w:bCs/>
+        </w:rPr>
+        <w:t>If the condition is not specified, the loop continues infinitely and is termed as an infinite loop.</w:t>
+      </w:r>
+    </w:p>
+    <w:p>
+      <w:pPr>
+        <w:tabs>
+          <w:tab w:val="left" w:pos="2073"/>
+        </w:tabs>
+        <w:rPr>
+          <w:b/>
+          <w:bCs/>
+        </w:rPr>
+      </w:pPr>
+      <w:r>
+        <w:rPr>
+          <w:b/>
+          <w:bCs/>
+        </w:rPr>
+        <w:t>The loop constructs are also referred to as iteration statements.</w:t>
+      </w:r>
+    </w:p>
+    <w:p>
+      <w:pPr>
+        <w:tabs>
+          <w:tab w:val="left" w:pos="2073"/>
+        </w:tabs>
+        <w:rPr>
+          <w:b/>
+          <w:bCs/>
+        </w:rPr>
+      </w:pPr>
+      <w:r>
+        <w:rPr>
+          <w:b/>
+          <w:bCs/>
+        </w:rPr>
+        <w:t>C# Supports four types of loop constructs such as:</w:t>
+      </w:r>
+    </w:p>
+    <w:p>
+      <w:pPr>
+        <w:pStyle w:val="ListParagraph"/>
+        <w:numPr>
+          <w:ilvl w:val="0"/>
+          <w:numId w:val="17"/>
+        </w:numPr>
+        <w:tabs>
+          <w:tab w:val="left" w:pos="2073"/>
+        </w:tabs>
+        <w:rPr>
+          <w:b/>
+          <w:bCs/>
+          <w:color w:val="7030A0"/>
+        </w:rPr>
+      </w:pPr>
+      <w:r>
+        <w:rPr>
+          <w:b/>
+          <w:bCs/>
+          <w:color w:val="7030A0"/>
+        </w:rPr>
+        <w:t>The for loop</w:t>
+      </w:r>
+    </w:p>
+    <w:p>
+      <w:pPr>
+        <w:pStyle w:val="ListParagraph"/>
+        <w:numPr>
+          <w:ilvl w:val="0"/>
+          <w:numId w:val="17"/>
+        </w:numPr>
+        <w:tabs>
+          <w:tab w:val="left" w:pos="2073"/>
+        </w:tabs>
+        <w:rPr>
+          <w:b/>
+          <w:bCs/>
+          <w:color w:val="7030A0"/>
+        </w:rPr>
+      </w:pPr>
+      <w:r>
+        <w:rPr>
+          <w:b/>
+          <w:bCs/>
+          <w:color w:val="7030A0"/>
+        </w:rPr>
+        <w:t>The while loop</w:t>
+      </w:r>
+    </w:p>
+    <w:p>
+      <w:pPr>
+        <w:pStyle w:val="ListParagraph"/>
+        <w:numPr>
+          <w:ilvl w:val="0"/>
+          <w:numId w:val="17"/>
+        </w:numPr>
+        <w:tabs>
+          <w:tab w:val="left" w:pos="2073"/>
+        </w:tabs>
+        <w:rPr>
+          <w:b/>
+          <w:bCs/>
+          <w:color w:val="7030A0"/>
+        </w:rPr>
+      </w:pPr>
+      <w:r>
+        <w:rPr>
+          <w:b/>
+          <w:bCs/>
+          <w:color w:val="7030A0"/>
+        </w:rPr>
+        <w:t>The do…while loop</w:t>
+      </w:r>
+    </w:p>
+    <w:p>
+      <w:pPr>
+        <w:pStyle w:val="ListParagraph"/>
+        <w:numPr>
+          <w:ilvl w:val="0"/>
+          <w:numId w:val="17"/>
+        </w:numPr>
+        <w:tabs>
+          <w:tab w:val="left" w:pos="2073"/>
+        </w:tabs>
+        <w:rPr>
+          <w:b/>
+          <w:bCs/>
+          <w:color w:val="7030A0"/>
+        </w:rPr>
+      </w:pPr>
+      <w:r>
+        <w:rPr>
+          <w:b/>
+          <w:bCs/>
+          <w:color w:val="7030A0"/>
+        </w:rPr>
+        <w:t>The foreach loop</w:t>
+      </w:r>
+    </w:p>
+    <w:p>
+      <w:pPr>
+        <w:tabs>
+          <w:tab w:val="left" w:pos="2073"/>
+        </w:tabs>
+        <w:rPr>
+          <w:b/>
+          <w:bCs/>
+          <w:color w:val="EE0000"/>
+        </w:rPr>
+      </w:pPr>
+      <w:r>
+        <w:rPr>
+          <w:b/>
+          <w:bCs/>
+          <w:color w:val="EE0000"/>
+        </w:rPr>
+        <w:t xml:space="preserve">The </w:t>
+      </w:r>
+      <w:r>
+        <w:rPr>
+          <w:b/>
+          <w:bCs/>
+          <w:color w:val="EE0000"/>
+        </w:rPr>
+        <w:t>F</w:t>
+      </w:r>
+      <w:r>
+        <w:rPr>
+          <w:b/>
+          <w:bCs/>
+          <w:color w:val="EE0000"/>
+        </w:rPr>
+        <w:t>or loop</w:t>
+      </w:r>
+      <w:r>
+        <w:rPr>
+          <w:b/>
+          <w:bCs/>
+          <w:color w:val="EE0000"/>
+        </w:rPr>
+        <w:t xml:space="preserve"> in C#</w:t>
+      </w:r>
+    </w:p>
+    <w:p>
+      <w:pPr>
+        <w:tabs>
+          <w:tab w:val="left" w:pos="2073"/>
+        </w:tabs>
+        <w:rPr>
+          <w:b/>
+          <w:bCs/>
+        </w:rPr>
+      </w:pPr>
+      <w:r>
+        <w:rPr>
+          <w:b/>
+          <w:bCs/>
+        </w:rPr>
+        <w:t>The for statements is similar to the while statement in its function.</w:t>
+      </w:r>
+    </w:p>
+    <w:p>
+      <w:pPr>
+        <w:tabs>
+          <w:tab w:val="left" w:pos="2073"/>
+        </w:tabs>
+        <w:rPr>
+          <w:b/>
+          <w:bCs/>
+        </w:rPr>
+      </w:pPr>
+      <w:r>
+        <w:rPr>
+          <w:b/>
+          <w:bCs/>
+        </w:rPr>
+        <w:t>The statements within the body of the loop are executed as long the conditional is true.</w:t>
+      </w:r>
+    </w:p>
+    <w:p>
+      <w:pPr>
+        <w:tabs>
+          <w:tab w:val="left" w:pos="2073"/>
+        </w:tabs>
+        <w:rPr>
+          <w:b/>
+          <w:bCs/>
+          <w:color w:val="00B050"/>
+        </w:rPr>
+      </w:pPr>
+      <w:r>
+        <w:rPr>
+          <w:b/>
+          <w:bCs/>
+          <w:color w:val="00B050"/>
+        </w:rPr>
+        <w:t>There are 3 things in For Loop:</w:t>
+      </w:r>
+    </w:p>
+    <w:p>
+      <w:pPr>
+        <w:pStyle w:val="ListParagraph"/>
+        <w:numPr>
+          <w:ilvl w:val="0"/>
+          <w:numId w:val="18"/>
+        </w:numPr>
+        <w:tabs>
+          <w:tab w:val="left" w:pos="2073"/>
+        </w:tabs>
+        <w:rPr>
+          <w:b/>
+          <w:bCs/>
+          <w:color w:val="A10F6D"/>
+        </w:rPr>
+      </w:pPr>
+      <w:r>
+        <w:rPr>
+          <w:b/>
+          <w:bCs/>
+          <w:color w:val="A10F6D"/>
+        </w:rPr>
+        <w:t>Initialization</w:t>
+      </w:r>
+    </w:p>
+    <w:p>
+      <w:pPr>
+        <w:pStyle w:val="ListParagraph"/>
+        <w:numPr>
+          <w:ilvl w:val="0"/>
+          <w:numId w:val="18"/>
+        </w:numPr>
+        <w:tabs>
+          <w:tab w:val="left" w:pos="2073"/>
+        </w:tabs>
+        <w:rPr>
+          <w:b/>
+          <w:bCs/>
+          <w:color w:val="A10F6D"/>
+        </w:rPr>
+      </w:pPr>
+      <w:r>
+        <w:rPr>
+          <w:b/>
+          <w:bCs/>
+          <w:color w:val="A10F6D"/>
+        </w:rPr>
+        <w:t>Condition</w:t>
+      </w:r>
+    </w:p>
+    <w:p>
+      <w:pPr>
+        <w:pStyle w:val="ListParagraph"/>
+        <w:numPr>
+          <w:ilvl w:val="0"/>
+          <w:numId w:val="18"/>
+        </w:numPr>
+        <w:tabs>
+          <w:tab w:val="left" w:pos="2073"/>
+        </w:tabs>
+        <w:rPr>
+          <w:b/>
+          <w:bCs/>
+          <w:color w:val="A10F6D"/>
+        </w:rPr>
+      </w:pPr>
+      <w:r>
+        <w:rPr>
+          <w:b/>
+          <w:bCs/>
+          <w:color w:val="A10F6D"/>
+        </w:rPr>
+        <w:t>Increment/Decrement</w:t>
+      </w:r>
+    </w:p>
+    <w:p>
+      <w:pPr>
+        <w:tabs>
+          <w:tab w:val="left" w:pos="2073"/>
+        </w:tabs>
+        <w:rPr>
+          <w:b/>
+          <w:bCs/>
+          <w:color w:val="000000" w:themeColor="text1"/>
+        </w:rPr>
+      </w:pPr>
+      <w:r>
+        <w:rPr>
+          <w:b/>
+          <w:bCs/>
+          <w:color w:val="000000" w:themeColor="text1"/>
+        </w:rPr>
+        <w:t>Here too</w:t>
+      </w:r>
+      <w:r>
+        <w:rPr>
+          <w:b/>
+          <w:bCs/>
+          <w:color w:val="000000" w:themeColor="text1"/>
+        </w:rPr>
+        <w:t>,</w:t>
+      </w:r>
+      <w:r>
+        <w:rPr>
+          <w:b/>
+          <w:bCs/>
+          <w:color w:val="000000" w:themeColor="text1"/>
+        </w:rPr>
+        <w:t xml:space="preserve"> the condition is checked before the statements are executed.</w:t>
+      </w:r>
+    </w:p>
+    <w:p>
+      <w:pPr>
+        <w:tabs>
+          <w:tab w:val="left" w:pos="2073"/>
+        </w:tabs>
+        <w:rPr>
+          <w:b/>
+          <w:bCs/>
+          <w:color w:val="EE0000"/>
+        </w:rPr>
+      </w:pPr>
+      <w:r>
+        <w:rPr>
+          <w:b/>
+          <w:bCs/>
+          <w:color w:val="EE0000"/>
+        </w:rPr>
+        <w:t>While Loop in C#</w:t>
+      </w:r>
+    </w:p>
+    <w:p>
+      <w:pPr>
+        <w:tabs>
+          <w:tab w:val="left" w:pos="2073"/>
+        </w:tabs>
+        <w:rPr>
+          <w:b/>
+          <w:bCs/>
+          <w:color w:val="000000" w:themeColor="text1"/>
+        </w:rPr>
+      </w:pPr>
+      <w:r>
+        <w:rPr>
+          <w:b/>
+          <w:bCs/>
+          <w:color w:val="000000" w:themeColor="text1"/>
+        </w:rPr>
+        <w:t>The while loop is used to execute a block of code repetitively as long as the condition of the loop remains true.</w:t>
+      </w:r>
+    </w:p>
+    <w:p>
+      <w:pPr>
+        <w:tabs>
+          <w:tab w:val="left" w:pos="2073"/>
+        </w:tabs>
+        <w:rPr>
+          <w:b/>
+          <w:bCs/>
+          <w:color w:val="000000" w:themeColor="text1"/>
+        </w:rPr>
+      </w:pPr>
+      <w:r>
+        <w:rPr>
+          <w:b/>
+          <w:bCs/>
+          <w:color w:val="000000" w:themeColor="text1"/>
+        </w:rPr>
+        <w:t>The while loop consists of the while statement, which begins with the while keyword followed by a Boolean condition.</w:t>
+      </w:r>
+    </w:p>
+    <w:p>
+      <w:pPr>
+        <w:tabs>
+          <w:tab w:val="left" w:pos="2073"/>
+        </w:tabs>
+        <w:rPr>
+          <w:b/>
+          <w:bCs/>
+          <w:color w:val="000000" w:themeColor="text1"/>
+        </w:rPr>
+      </w:pPr>
+      <w:r>
+        <w:rPr>
+          <w:b/>
+          <w:bCs/>
+          <w:color w:val="000000" w:themeColor="text1"/>
+        </w:rPr>
+        <w:t>The while loop consists of the while statement, which begins with the while keyword followed by a Boolean condition.</w:t>
+      </w:r>
+    </w:p>
+    <w:p>
+      <w:pPr>
+        <w:tabs>
+          <w:tab w:val="left" w:pos="2073"/>
+        </w:tabs>
+        <w:rPr>
+          <w:b/>
+          <w:bCs/>
+          <w:color w:val="000000" w:themeColor="text1"/>
+        </w:rPr>
+      </w:pPr>
+      <w:r>
+        <w:rPr>
+          <w:b/>
+          <w:bCs/>
+          <w:color w:val="000000" w:themeColor="text1"/>
+        </w:rPr>
+        <w:t>If the condition evaluates to true, block of statement after the while statement is executed.</w:t>
+      </w:r>
+    </w:p>
+    <w:p>
+      <w:pPr>
+        <w:tabs>
+          <w:tab w:val="left" w:pos="2073"/>
+        </w:tabs>
+        <w:rPr>
+          <w:b/>
+          <w:bCs/>
+          <w:color w:val="000000" w:themeColor="text1"/>
+        </w:rPr>
+      </w:pPr>
+      <w:r>
+        <w:rPr>
+          <w:b/>
+          <w:bCs/>
+          <w:color w:val="000000" w:themeColor="text1"/>
+        </w:rPr>
+        <w:t>After each iteration, the control is transferred back to the while statement and the condition is checked again for another round of execution.</w:t>
+      </w:r>
+    </w:p>
+    <w:p>
+      <w:pPr>
+        <w:tabs>
+          <w:tab w:val="left" w:pos="2073"/>
+        </w:tabs>
+        <w:rPr>
+          <w:b/>
+          <w:bCs/>
+          <w:color w:val="000000" w:themeColor="text1"/>
+        </w:rPr>
+      </w:pPr>
+      <w:r>
+        <w:rPr>
+          <w:b/>
+          <w:bCs/>
+          <w:color w:val="000000" w:themeColor="text1"/>
+        </w:rPr>
+        <w:t>When the condition is evaluated to false, the block of statements following the while statements is ignored and the statements appearing after the bock is executed by the compiler.</w:t>
+      </w:r>
+    </w:p>
+    <w:p>
+      <w:pPr>
+        <w:tabs>
+          <w:tab w:val="left" w:pos="2073"/>
+        </w:tabs>
+        <w:rPr>
+          <w:b/>
+          <w:bCs/>
+          <w:color w:val="EE0000"/>
+        </w:rPr>
+      </w:pPr>
+      <w:r>
+        <w:rPr>
+          <w:b/>
+          <w:bCs/>
+          <w:color w:val="EE0000"/>
+        </w:rPr>
+        <w:t xml:space="preserve">Do-While Loop in C# </w:t>
+      </w:r>
+    </w:p>
+    <w:p>
+      <w:pPr>
+        <w:tabs>
+          <w:tab w:val="left" w:pos="2073"/>
+        </w:tabs>
+        <w:rPr>
+          <w:b/>
+          <w:bCs/>
+          <w:color w:val="000000" w:themeColor="text1"/>
+        </w:rPr>
+      </w:pPr>
+      <w:r>
+        <w:rPr>
+          <w:b/>
+          <w:bCs/>
+          <w:color w:val="000000" w:themeColor="text1"/>
+        </w:rPr>
+        <w:t>The do-while loop is similar to the while loop; however, it is always executed at least once without the condition being checked.</w:t>
+      </w:r>
+    </w:p>
+    <w:p>
+      <w:pPr>
+        <w:tabs>
+          <w:tab w:val="left" w:pos="2073"/>
+        </w:tabs>
+        <w:rPr>
+          <w:b/>
+          <w:bCs/>
+          <w:color w:val="000000" w:themeColor="text1"/>
+        </w:rPr>
+      </w:pPr>
+      <w:r>
+        <w:rPr>
+          <w:b/>
+          <w:bCs/>
+          <w:color w:val="000000" w:themeColor="text1"/>
+        </w:rPr>
+        <w:lastRenderedPageBreak/>
+        <w:t>The loop starts with the do keyword and is followed by a block of executed statements.</w:t>
+      </w:r>
+    </w:p>
+    <w:p>
+      <w:pPr>
+        <w:tabs>
+          <w:tab w:val="left" w:pos="2073"/>
+        </w:tabs>
+        <w:rPr>
+          <w:b/>
+          <w:bCs/>
+          <w:color w:val="000000" w:themeColor="text1"/>
+        </w:rPr>
+      </w:pPr>
+      <w:r>
+        <w:rPr>
+          <w:b/>
+          <w:bCs/>
+          <w:color w:val="000000" w:themeColor="text1"/>
+        </w:rPr>
+        <w:t>The while statement along with the condition appears at the end of this block.</w:t>
+      </w:r>
+    </w:p>
+    <w:p>
+      <w:pPr>
+        <w:tabs>
+          <w:tab w:val="left" w:pos="2073"/>
+        </w:tabs>
+        <w:rPr>
+          <w:b/>
+          <w:bCs/>
+          <w:color w:val="000000" w:themeColor="text1"/>
+        </w:rPr>
+      </w:pPr>
+      <w:r>
+        <w:rPr>
+          <w:b/>
+          <w:bCs/>
+          <w:color w:val="000000" w:themeColor="text1"/>
+        </w:rPr>
+        <w:t>The statements in the do-while loop are executed as long as the specified condition remains t</w:t>
+      </w:r>
+      <w:r>
+        <w:rPr>
+          <w:b/>
+          <w:bCs/>
+          <w:color w:val="000000" w:themeColor="text1"/>
+        </w:rPr>
+        <w:t>rue</w:t>
+      </w:r>
+      <w:r>
+        <w:rPr>
+          <w:b/>
+          <w:bCs/>
+          <w:color w:val="000000" w:themeColor="text1"/>
+        </w:rPr>
+        <w:t>.</w:t>
+      </w:r>
+    </w:p>
+    <w:p>
+      <w:pPr>
+        <w:tabs>
+          <w:tab w:val="left" w:pos="2073"/>
+        </w:tabs>
+        <w:rPr>
+          <w:b/>
+          <w:bCs/>
+          <w:color w:val="000000" w:themeColor="text1"/>
+        </w:rPr>
+      </w:pPr>
+      <w:r>
+        <w:rPr>
+          <w:b/>
+          <w:bCs/>
+          <w:color w:val="000000" w:themeColor="text1"/>
+        </w:rPr>
+        <w:t>When the condition evaluates to false, the block of statements after the do keyword are ignored and the immediate statement after the while statement is executed.</w:t>
+      </w:r>
+    </w:p>
+    <w:p>
+      <w:pPr>
+        <w:tabs>
+          <w:tab w:val="left" w:pos="2073"/>
+        </w:tabs>
+        <w:rPr>
+          <w:b/>
+          <w:bCs/>
+          <w:color w:val="EE0000"/>
+        </w:rPr>
+      </w:pPr>
+      <w:r>
+        <w:rPr>
+          <w:b/>
+          <w:bCs/>
+          <w:color w:val="EE0000"/>
+        </w:rPr>
+        <w:t>Nested For Loop</w:t>
+      </w:r>
+    </w:p>
+    <w:p>
+      <w:pPr>
+        <w:tabs>
+          <w:tab w:val="left" w:pos="2073"/>
+        </w:tabs>
+        <w:rPr>
+          <w:b/>
+          <w:bCs/>
+          <w:color w:val="000000" w:themeColor="text1"/>
+        </w:rPr>
+      </w:pPr>
+      <w:r>
+        <w:rPr>
+          <w:b/>
+          <w:bCs/>
+          <w:color w:val="000000" w:themeColor="text1"/>
+        </w:rPr>
+        <w:t>The nested for loop consists of multiple for statements.</w:t>
+      </w:r>
+    </w:p>
+    <w:p>
+      <w:pPr>
+        <w:tabs>
+          <w:tab w:val="left" w:pos="2073"/>
+        </w:tabs>
+        <w:rPr>
+          <w:b/>
+          <w:bCs/>
+          <w:color w:val="000000" w:themeColor="text1"/>
+        </w:rPr>
+      </w:pPr>
+      <w:r>
+        <w:rPr>
+          <w:b/>
+          <w:bCs/>
+          <w:color w:val="000000" w:themeColor="text1"/>
+        </w:rPr>
+        <w:t>When one for loop is enclosed inside another for loop, the loops are said to be nested.</w:t>
+      </w:r>
+    </w:p>
+    <w:p>
+      <w:pPr>
+        <w:tabs>
+          <w:tab w:val="left" w:pos="2073"/>
+        </w:tabs>
+        <w:rPr>
+          <w:b/>
+          <w:bCs/>
+          <w:color w:val="000000" w:themeColor="text1"/>
+        </w:rPr>
+      </w:pPr>
+      <w:r>
+        <w:rPr>
+          <w:b/>
+          <w:bCs/>
+          <w:color w:val="000000" w:themeColor="text1"/>
+        </w:rPr>
+        <w:t>The for loop that enclose the other for loop is referred to as the outer for loop whereas the enclosed for loop is referred to as the inner for loop.</w:t>
+      </w:r>
+    </w:p>
+    <w:p>
+      <w:pPr>
+        <w:tabs>
+          <w:tab w:val="left" w:pos="2073"/>
+        </w:tabs>
+        <w:rPr>
+          <w:b/>
+          <w:bCs/>
+          <w:color w:val="000000" w:themeColor="text1"/>
+        </w:rPr>
+      </w:pPr>
+      <w:r>
+        <w:rPr>
+          <w:b/>
+          <w:bCs/>
+          <w:color w:val="000000" w:themeColor="text1"/>
+        </w:rPr>
+        <w:t>The outer for loop determines the number of times the inner for loop while be invoked.</w:t>
+      </w:r>
+    </w:p>
+    <w:p>
+      <w:pPr>
+        <w:tabs>
+          <w:tab w:val="left" w:pos="2073"/>
+        </w:tabs>
+        <w:rPr>
+          <w:b/>
+          <w:bCs/>
+          <w:color w:val="000000" w:themeColor="text1"/>
+        </w:rPr>
+      </w:pPr>
+    </w:p>
+    <w:p>
+      <w:pPr>
+        <w:tabs>
+          <w:tab w:val="left" w:pos="2073"/>
+        </w:tabs>
+        <w:rPr>
+          <w:b/>
+          <w:bCs/>
+          <w:color w:val="EE0000"/>
+        </w:rPr>
+      </w:pPr>
+      <w:r>
+        <w:rPr>
+          <w:b/>
+          <w:bCs/>
+          <w:color w:val="EE0000"/>
+          <w:highlight w:val="cyan"/>
+        </w:rPr>
+        <w:t>Jump statements in C#</w:t>
+      </w:r>
+      <w:r>
+        <w:rPr>
+          <w:b/>
+          <w:bCs/>
+          <w:color w:val="EE0000"/>
+        </w:rPr>
+        <w:t xml:space="preserve"> </w:t>
+      </w:r>
+    </w:p>
+    <w:p>
+      <w:pPr>
+        <w:tabs>
+          <w:tab w:val="left" w:pos="2073"/>
+        </w:tabs>
+        <w:rPr>
+          <w:b/>
+          <w:bCs/>
+        </w:rPr>
+      </w:pPr>
+      <w:r>
+        <w:rPr>
+          <w:b/>
+          <w:bCs/>
+        </w:rPr>
+        <w:t>Jump statements are used to transfer</w:t>
+      </w:r>
+      <w:r>
+        <w:rPr>
+          <w:b/>
+          <w:bCs/>
+        </w:rPr>
+        <w:t xml:space="preserve"> control from one point in a program to another.</w:t>
+      </w:r>
+    </w:p>
+    <w:p>
+      <w:pPr>
+        <w:tabs>
+          <w:tab w:val="left" w:pos="2073"/>
+        </w:tabs>
+        <w:rPr>
+          <w:b/>
+          <w:bCs/>
+          <w:color w:val="00B050"/>
+        </w:rPr>
+      </w:pPr>
+      <w:r>
+        <w:rPr>
+          <w:b/>
+          <w:bCs/>
+          <w:color w:val="00B050"/>
+        </w:rPr>
+        <w:t>C# Supports four types of jump statements.</w:t>
+      </w:r>
+    </w:p>
+    <w:p>
+      <w:pPr>
+        <w:pStyle w:val="ListParagraph"/>
+        <w:numPr>
+          <w:ilvl w:val="0"/>
+          <w:numId w:val="19"/>
+        </w:numPr>
+        <w:tabs>
+          <w:tab w:val="left" w:pos="2073"/>
+        </w:tabs>
+        <w:rPr>
+          <w:b/>
+          <w:bCs/>
+          <w:color w:val="D60093"/>
+        </w:rPr>
+      </w:pPr>
+      <w:r>
+        <w:rPr>
+          <w:b/>
+          <w:bCs/>
+          <w:color w:val="D60093"/>
+        </w:rPr>
+        <w:t xml:space="preserve">Break </w:t>
+      </w:r>
+    </w:p>
+    <w:p>
+      <w:pPr>
+        <w:pStyle w:val="ListParagraph"/>
+        <w:numPr>
+          <w:ilvl w:val="0"/>
+          <w:numId w:val="19"/>
+        </w:numPr>
+        <w:tabs>
+          <w:tab w:val="left" w:pos="2073"/>
+        </w:tabs>
+        <w:rPr>
+          <w:b/>
+          <w:bCs/>
+          <w:color w:val="D60093"/>
+        </w:rPr>
+      </w:pPr>
+      <w:r>
+        <w:rPr>
+          <w:b/>
+          <w:bCs/>
+          <w:color w:val="D60093"/>
+        </w:rPr>
+        <w:t>Continue</w:t>
+      </w:r>
+    </w:p>
+    <w:p>
+      <w:pPr>
+        <w:pStyle w:val="ListParagraph"/>
+        <w:numPr>
+          <w:ilvl w:val="0"/>
+          <w:numId w:val="19"/>
+        </w:numPr>
+        <w:tabs>
+          <w:tab w:val="left" w:pos="2073"/>
+        </w:tabs>
+        <w:rPr>
+          <w:b/>
+          <w:bCs/>
+          <w:color w:val="D60093"/>
+        </w:rPr>
+      </w:pPr>
+      <w:r>
+        <w:rPr>
+          <w:b/>
+          <w:bCs/>
+          <w:color w:val="D60093"/>
+        </w:rPr>
+        <w:t>Goto</w:t>
+      </w:r>
+    </w:p>
+    <w:p>
+      <w:pPr>
+        <w:pStyle w:val="ListParagraph"/>
+        <w:numPr>
+          <w:ilvl w:val="0"/>
+          <w:numId w:val="19"/>
+        </w:numPr>
+        <w:tabs>
+          <w:tab w:val="left" w:pos="2073"/>
+        </w:tabs>
+        <w:rPr>
+          <w:b/>
+          <w:bCs/>
+          <w:color w:val="D60093"/>
+        </w:rPr>
+      </w:pPr>
+      <w:r>
+        <w:rPr>
+          <w:b/>
+          <w:bCs/>
+          <w:color w:val="D60093"/>
+        </w:rPr>
+        <w:t xml:space="preserve">Return </w:t>
+      </w:r>
+    </w:p>
+    <w:p>
+      <w:pPr>
+        <w:tabs>
+          <w:tab w:val="left" w:pos="2073"/>
+        </w:tabs>
+        <w:rPr>
+          <w:b/>
+          <w:bCs/>
+          <w:color w:val="000000" w:themeColor="text1"/>
+        </w:rPr>
+      </w:pPr>
+      <w:r>
+        <w:rPr>
+          <w:b/>
+          <w:bCs/>
+          <w:color w:val="000000" w:themeColor="text1"/>
+        </w:rPr>
+        <w:t>Jump statements are used to transfer control form one point in a program to another.</w:t>
+      </w:r>
+    </w:p>
+    <w:p>
+      <w:pPr>
+        <w:tabs>
+          <w:tab w:val="left" w:pos="2073"/>
+        </w:tabs>
+        <w:rPr>
+          <w:b/>
+          <w:bCs/>
+          <w:color w:val="000000" w:themeColor="text1"/>
+        </w:rPr>
+      </w:pPr>
+      <w:r>
+        <w:rPr>
+          <w:b/>
+          <w:bCs/>
+          <w:color w:val="000000" w:themeColor="text1"/>
+        </w:rPr>
+        <w:t>There will be situations where you need to exit out of a loop prematurely and continue with program.</w:t>
+      </w:r>
+    </w:p>
+    <w:p>
+      <w:pPr>
+        <w:tabs>
+          <w:tab w:val="left" w:pos="2073"/>
+        </w:tabs>
+        <w:rPr>
+          <w:b/>
+          <w:bCs/>
+          <w:color w:val="000000" w:themeColor="text1"/>
+        </w:rPr>
+      </w:pPr>
+      <w:r>
+        <w:rPr>
+          <w:b/>
+          <w:bCs/>
+          <w:color w:val="000000" w:themeColor="text1"/>
+        </w:rPr>
+        <w:t>In such cased, jump statements are used. Jump statement unconditionally transfer control of a program to a different location.</w:t>
+      </w:r>
+    </w:p>
+    <w:p>
+      <w:pPr>
+        <w:tabs>
+          <w:tab w:val="left" w:pos="2073"/>
+        </w:tabs>
+        <w:rPr>
+          <w:b/>
+          <w:bCs/>
+          <w:color w:val="000000" w:themeColor="text1"/>
+        </w:rPr>
+      </w:pPr>
+      <w:r>
+        <w:rPr>
+          <w:b/>
+          <w:bCs/>
+          <w:color w:val="000000" w:themeColor="text1"/>
+        </w:rPr>
+        <w:t>The location to which a jump statement transfers control is called the target of the jump statement.</w:t>
+      </w:r>
+    </w:p>
+    <w:p>
+      <w:pPr>
+        <w:tabs>
+          <w:tab w:val="left" w:pos="2073"/>
+        </w:tabs>
+        <w:rPr>
+          <w:b/>
+          <w:bCs/>
+          <w:color w:val="EE0000"/>
+        </w:rPr>
+      </w:pPr>
+      <w:r>
+        <w:rPr>
+          <w:b/>
+          <w:bCs/>
+          <w:color w:val="EE0000"/>
+        </w:rPr>
+        <w:t>Break</w:t>
+      </w:r>
+      <w:r>
+        <w:rPr>
+          <w:b/>
+          <w:bCs/>
+          <w:color w:val="EE0000"/>
+        </w:rPr>
+        <w:t xml:space="preserve"> statement</w:t>
+      </w:r>
+    </w:p>
+    <w:p>
+      <w:pPr>
+        <w:tabs>
+          <w:tab w:val="left" w:pos="2073"/>
+        </w:tabs>
+        <w:rPr>
+          <w:b/>
+          <w:bCs/>
+        </w:rPr>
+      </w:pPr>
+      <w:r>
+        <w:rPr>
+          <w:b/>
+          <w:bCs/>
+        </w:rPr>
+        <w:t>The break statement is used in the selection and loop constructs.</w:t>
+      </w:r>
+    </w:p>
+    <w:p>
+      <w:pPr>
+        <w:tabs>
+          <w:tab w:val="left" w:pos="2073"/>
+        </w:tabs>
+        <w:rPr>
+          <w:b/>
+          <w:bCs/>
+        </w:rPr>
+      </w:pPr>
+      <w:r>
+        <w:rPr>
+          <w:b/>
+          <w:bCs/>
+        </w:rPr>
+        <w:t>It is most widely used in the switch…case construct and in the for and while loops.</w:t>
+      </w:r>
+    </w:p>
+    <w:p>
+      <w:pPr>
+        <w:tabs>
+          <w:tab w:val="left" w:pos="2073"/>
+        </w:tabs>
+        <w:rPr>
+          <w:b/>
+          <w:bCs/>
+        </w:rPr>
+      </w:pPr>
+      <w:r>
+        <w:rPr>
+          <w:b/>
+          <w:bCs/>
+        </w:rPr>
+        <w:t>The break statement is denoted by the break keywork. In the switch…case construct, it is used to terminate the execution of the construct.</w:t>
+      </w:r>
+    </w:p>
+    <w:p>
+      <w:pPr>
+        <w:tabs>
+          <w:tab w:val="left" w:pos="2073"/>
+        </w:tabs>
+        <w:rPr>
+          <w:b/>
+          <w:bCs/>
+        </w:rPr>
+      </w:pPr>
+      <w:r>
+        <w:rPr>
+          <w:b/>
+          <w:bCs/>
+        </w:rPr>
+        <w:t>In this case, the control passes to the next statement following the loop.</w:t>
+      </w:r>
+    </w:p>
+    <w:p>
+      <w:pPr>
+        <w:tabs>
+          <w:tab w:val="left" w:pos="2073"/>
+        </w:tabs>
+        <w:rPr>
+          <w:b/>
+          <w:bCs/>
+          <w:color w:val="EE0000"/>
+        </w:rPr>
+      </w:pPr>
+      <w:r>
+        <w:rPr>
+          <w:b/>
+          <w:bCs/>
+          <w:color w:val="EE0000"/>
+        </w:rPr>
+        <w:t>Continue Statement</w:t>
+      </w:r>
+    </w:p>
+    <w:p>
+      <w:pPr>
+        <w:tabs>
+          <w:tab w:val="left" w:pos="2073"/>
+        </w:tabs>
+        <w:rPr>
+          <w:b/>
+          <w:bCs/>
+        </w:rPr>
+      </w:pPr>
+      <w:r>
+        <w:rPr>
+          <w:b/>
+          <w:bCs/>
+        </w:rPr>
+        <w:t>The continue statement is used to end the current iteration of the loop and transfer the program control back to the beginning of the loop.</w:t>
+      </w:r>
+    </w:p>
+    <w:p>
+      <w:pPr>
+        <w:tabs>
+          <w:tab w:val="left" w:pos="2073"/>
+        </w:tabs>
+        <w:rPr>
+          <w:b/>
+          <w:bCs/>
+        </w:rPr>
+      </w:pPr>
+      <w:r>
+        <w:rPr>
+          <w:b/>
+          <w:bCs/>
+        </w:rPr>
+        <w:t>The statements of the loop following the continue statement are ignored in the current iteration.</w:t>
+      </w:r>
+    </w:p>
+    <w:p>
+      <w:pPr>
+        <w:tabs>
+          <w:tab w:val="left" w:pos="2073"/>
+        </w:tabs>
+        <w:rPr>
+          <w:b/>
+          <w:bCs/>
+        </w:rPr>
+      </w:pPr>
+    </w:p>
+    <w:p>
+      <w:pPr>
+        <w:tabs>
+          <w:tab w:val="left" w:pos="2073"/>
+        </w:tabs>
+        <w:rPr>
+          <w:b/>
+          <w:bCs/>
+          <w:color w:val="EE0000"/>
+        </w:rPr>
+      </w:pPr>
+      <w:r>
+        <w:rPr>
+          <w:b/>
+          <w:bCs/>
+          <w:color w:val="EE0000"/>
+        </w:rPr>
+        <w:lastRenderedPageBreak/>
+        <w:t xml:space="preserve">Goto Statement </w:t>
+      </w:r>
+    </w:p>
+    <w:p>
+      <w:pPr>
+        <w:tabs>
+          <w:tab w:val="left" w:pos="2073"/>
+        </w:tabs>
+        <w:rPr>
+          <w:b/>
+          <w:bCs/>
+        </w:rPr>
+      </w:pPr>
+      <w:r>
+        <w:rPr>
+          <w:b/>
+          <w:bCs/>
+        </w:rPr>
+        <w:t>The goto statement allows you to directly executed a labeled statement or a labeled block of statements.</w:t>
+      </w:r>
+    </w:p>
+    <w:p>
+      <w:pPr>
+        <w:tabs>
+          <w:tab w:val="left" w:pos="2073"/>
+        </w:tabs>
+        <w:rPr>
+          <w:b/>
+          <w:bCs/>
+        </w:rPr>
+      </w:pPr>
+      <w:r>
+        <w:rPr>
+          <w:b/>
+          <w:bCs/>
+        </w:rPr>
+        <w:t xml:space="preserve">A labeled block or a labeled statement starts with a label. </w:t>
+      </w:r>
+      <w:r>
+        <w:rPr>
+          <w:b/>
+          <w:bCs/>
+        </w:rPr>
+        <w:t>A label is an identifier ending with a colon.</w:t>
+      </w:r>
+    </w:p>
+    <w:p>
+      <w:pPr>
+        <w:tabs>
+          <w:tab w:val="left" w:pos="2073"/>
+        </w:tabs>
+        <w:rPr>
+          <w:b/>
+          <w:bCs/>
+        </w:rPr>
+      </w:pPr>
+      <w:r>
+        <w:rPr>
+          <w:b/>
+          <w:bCs/>
+        </w:rPr>
+        <w:t>A single labeled block can be referred by more than one goto statements.</w:t>
+      </w:r>
+    </w:p>
+    <w:p>
+      <w:pPr>
+        <w:tabs>
+          <w:tab w:val="left" w:pos="2073"/>
+        </w:tabs>
+        <w:rPr>
+          <w:b/>
+          <w:bCs/>
+        </w:rPr>
+      </w:pPr>
+      <w:r>
+        <w:rPr>
+          <w:b/>
+          <w:bCs/>
+        </w:rPr>
+        <w:t>The goto statement is denoted by the goto keyword</w:t>
+      </w:r>
+    </w:p>
+    <w:p>
+      <w:pPr>
+        <w:tabs>
+          <w:tab w:val="left" w:pos="2073"/>
+        </w:tabs>
+        <w:rPr>
+          <w:b/>
+          <w:bCs/>
+          <w:color w:val="D60093"/>
+        </w:rPr>
+      </w:pPr>
+    </w:p>
+    <w:p>
+      <w:pPr>
+        <w:tabs>
+          <w:tab w:val="left" w:pos="2073"/>
+        </w:tabs>
+        <w:rPr>
+          <w:b/>
+          <w:bCs/>
+        </w:rPr>
+      </w:pPr>
+    </w:p>
+    <w:p>
+      <w:pPr>
+        <w:tabs>
+          <w:tab w:val="left" w:pos="2073"/>
+        </w:tabs>
+        <w:rPr>
+          <w:b/>
+          <w:bCs/>
+          <w:color w:val="EE0000"/>
+        </w:rPr>
+      </w:pPr>
+    </w:p>
+    <w:p>
+      <w:pPr>
+        <w:tabs>
+          <w:tab w:val="left" w:pos="2073"/>
+        </w:tabs>
+        <w:rPr>
+          <w:b/>
+          <w:bCs/>
+          <w:color w:val="000000" w:themeColor="text1"/>
+        </w:rPr>
+      </w:pPr>
+    </w:p>
+    <w:p>
+      <w:pPr>
+        <w:tabs>
+          <w:tab w:val="left" w:pos="2073"/>
+        </w:tabs>
+        <w:rPr>
+          <w:b/>
+          <w:bCs/>
+        </w:rPr>
+      </w:pPr>
+    </w:p>
+    <w:p>
+      <w:pPr>
+        <w:tabs>
+          <w:tab w:val="left" w:pos="2073"/>
+        </w:tabs>
+        <w:rPr>
+          <w:b/>
+          <w:bCs/>
+        </w:rPr>
+      </w:pPr>
+    </w:p>
+    <w:p>
+      <w:pPr>
+        <w:tabs>
+          <w:tab w:val="left" w:pos="2073"/>
+        </w:tabs>
+        <w:rPr>
+          <w:b/>
+          <w:bCs/>
+        </w:rPr>
       </w:pPr>
     </w:p>
     <w:sectPr>
@@ -3117,6 +5097,457 @@
 <file path=word/numbering.xml><?xml version="1.0" encoding="utf-8"?>
 <w:numbering xmlns:wpc="http://schemas.microsoft.com/office/word/2010/wordprocessingCanvas" xmlns:cx="http://schemas.microsoft.com/office/drawing/2014/chartex" xmlns:cx1="http://schemas.microsoft.com/office/drawing/2015/9/8/chartex" xmlns:cx2="http://schemas.microsoft.com/office/drawing/2015/10/21/chartex" xmlns:cx3="http://schemas.microsoft.com/office/drawing/2016/5/9/chartex" xmlns:cx4="http://schemas.microsoft.com/office/drawing/2016/5/10/chartex" xmlns:cx5="http://schemas.microsoft.com/office/drawing/2016/5/11/chartex" xmlns:cx6="http://schemas.microsoft.com/office/drawing/2016/5/12/chartex" xmlns:cx7="http://schemas.microsoft.com/office/drawing/2016/5/13/chartex" xmlns:cx8="http://schemas.microsoft.com/office/drawing/2016/5/14/chartex" xmlns:mc="http://schemas.openxmlformats.org/markup-compatibility/2006" xmlns:aink="http://schemas.microsoft.com/office/drawing/2016/ink" xmlns:am3d="http://schemas.microsoft.com/office/drawing/2017/model3d" xmlns:o="urn:schemas-microsoft-com:office:office" xmlns:oel="http://schemas.microsoft.com/office/2019/extlst" xmlns:r="http://schemas.openxmlformats.org/officeDocument/2006/relationships" xmlns:m="http://schemas.openxmlformats.org/officeDocument/2006/math" xmlns:v="urn:schemas-microsoft-com:vml" xmlns:wp14="http://schemas.microsoft.com/office/word/2010/wordprocessingDrawing" xmlns:wp="http://schemas.openxmlformats.org/drawingml/2006/wordprocessingDrawing" xmlns:w10="urn:schemas-microsoft-com:office:word" xmlns:w="http://schemas.openxmlformats.org/wordprocessingml/2006/main" xmlns:w14="http://schemas.microsoft.com/office/word/2010/wordml" xmlns:w15="http://schemas.microsoft.com/office/word/2012/wordml" xmlns:w16cex="http://schemas.microsoft.com/office/word/2018/wordml/cex" xmlns:w16cid="http://schemas.microsoft.com/office/word/2016/wordml/cid" xmlns:w16="http://schemas.microsoft.com/office/word/2018/wordml" xmlns:w16du="http://schemas.microsoft.com/office/word/2023/wordml/word16du" xmlns:w16sdtdh="http://schemas.microsoft.com/office/word/2020/wordml/sdtdatahash" xmlns:w16sdtfl="http://schemas.microsoft.com/office/word/2024/wordml/sdtformatlock" xmlns:w16se="http://schemas.microsoft.com/office/word/2015/wordml/symex" xmlns:wpg="http://schemas.microsoft.com/office/word/2010/wordprocessingGroup" xmlns:wpi="http://schemas.microsoft.com/office/word/2010/wordprocessingInk" xmlns:wne="http://schemas.microsoft.com/office/word/2006/wordml" xmlns:wps="http://schemas.microsoft.com/office/word/2010/wordprocessingShape" mc:Ignorable="w14 w15 w16se w16cid w16 w16cex w16sdtdh w16sdtfl w16du wp14">
   <w:abstractNum w:abstractNumId="0" w15:restartNumberingAfterBreak="0">
+    <w:nsid w:val="1BF52F6A"/>
+    <w:multiLevelType w:val="hybridMultilevel"/>
+    <w:tmpl w:val="4DB47CF4"/>
+    <w:lvl w:ilvl="0" w:tplc="40090001">
+      <w:start w:val="1"/>
+      <w:numFmt w:val="bullet"/>
+      <w:lvlText w:val=""/>
+      <w:lvlJc w:val="left"/>
+      <w:pPr>
+        <w:ind w:left="720" w:hanging="360"/>
+      </w:pPr>
+      <w:rPr>
+        <w:rFonts w:ascii="Symbol" w:hAnsi="Symbol" w:hint="default"/>
+      </w:rPr>
+    </w:lvl>
+    <w:lvl w:ilvl="1" w:tplc="40090003" w:tentative="1">
+      <w:start w:val="1"/>
+      <w:numFmt w:val="bullet"/>
+      <w:lvlText w:val="o"/>
+      <w:lvlJc w:val="left"/>
+      <w:pPr>
+        <w:ind w:left="1440" w:hanging="360"/>
+      </w:pPr>
+      <w:rPr>
+        <w:rFonts w:ascii="Courier New" w:hAnsi="Courier New" w:cs="Courier New" w:hint="default"/>
+      </w:rPr>
+    </w:lvl>
+    <w:lvl w:ilvl="2" w:tplc="40090005" w:tentative="1">
+      <w:start w:val="1"/>
+      <w:numFmt w:val="bullet"/>
+      <w:lvlText w:val=""/>
+      <w:lvlJc w:val="left"/>
+      <w:pPr>
+        <w:ind w:left="2160" w:hanging="360"/>
+      </w:pPr>
+      <w:rPr>
+        <w:rFonts w:ascii="Wingdings" w:hAnsi="Wingdings" w:hint="default"/>
+      </w:rPr>
+    </w:lvl>
+    <w:lvl w:ilvl="3" w:tplc="40090001" w:tentative="1">
+      <w:start w:val="1"/>
+      <w:numFmt w:val="bullet"/>
+      <w:lvlText w:val=""/>
+      <w:lvlJc w:val="left"/>
+      <w:pPr>
+        <w:ind w:left="2880" w:hanging="360"/>
+      </w:pPr>
+      <w:rPr>
+        <w:rFonts w:ascii="Symbol" w:hAnsi="Symbol" w:hint="default"/>
+      </w:rPr>
+    </w:lvl>
+    <w:lvl w:ilvl="4" w:tplc="40090003" w:tentative="1">
+      <w:start w:val="1"/>
+      <w:numFmt w:val="bullet"/>
+      <w:lvlText w:val="o"/>
+      <w:lvlJc w:val="left"/>
+      <w:pPr>
+        <w:ind w:left="3600" w:hanging="360"/>
+      </w:pPr>
+      <w:rPr>
+        <w:rFonts w:ascii="Courier New" w:hAnsi="Courier New" w:cs="Courier New" w:hint="default"/>
+      </w:rPr>
+    </w:lvl>
+    <w:lvl w:ilvl="5" w:tplc="40090005" w:tentative="1">
+      <w:start w:val="1"/>
+      <w:numFmt w:val="bullet"/>
+      <w:lvlText w:val=""/>
+      <w:lvlJc w:val="left"/>
+      <w:pPr>
+        <w:ind w:left="4320" w:hanging="360"/>
+      </w:pPr>
+      <w:rPr>
+        <w:rFonts w:ascii="Wingdings" w:hAnsi="Wingdings" w:hint="default"/>
+      </w:rPr>
+    </w:lvl>
+    <w:lvl w:ilvl="6" w:tplc="40090001" w:tentative="1">
+      <w:start w:val="1"/>
+      <w:numFmt w:val="bullet"/>
+      <w:lvlText w:val=""/>
+      <w:lvlJc w:val="left"/>
+      <w:pPr>
+        <w:ind w:left="5040" w:hanging="360"/>
+      </w:pPr>
+      <w:rPr>
+        <w:rFonts w:ascii="Symbol" w:hAnsi="Symbol" w:hint="default"/>
+      </w:rPr>
+    </w:lvl>
+    <w:lvl w:ilvl="7" w:tplc="40090003" w:tentative="1">
+      <w:start w:val="1"/>
+      <w:numFmt w:val="bullet"/>
+      <w:lvlText w:val="o"/>
+      <w:lvlJc w:val="left"/>
+      <w:pPr>
+        <w:ind w:left="5760" w:hanging="360"/>
+      </w:pPr>
+      <w:rPr>
+        <w:rFonts w:ascii="Courier New" w:hAnsi="Courier New" w:cs="Courier New" w:hint="default"/>
+      </w:rPr>
+    </w:lvl>
+    <w:lvl w:ilvl="8" w:tplc="40090005" w:tentative="1">
+      <w:start w:val="1"/>
+      <w:numFmt w:val="bullet"/>
+      <w:lvlText w:val=""/>
+      <w:lvlJc w:val="left"/>
+      <w:pPr>
+        <w:ind w:left="6480" w:hanging="360"/>
+      </w:pPr>
+      <w:rPr>
+        <w:rFonts w:ascii="Wingdings" w:hAnsi="Wingdings" w:hint="default"/>
+      </w:rPr>
+    </w:lvl>
+  </w:abstractNum>
+  <w:abstractNum w:abstractNumId="1" w15:restartNumberingAfterBreak="0">
+    <w:nsid w:val="2FBB5C62"/>
+    <w:multiLevelType w:val="hybridMultilevel"/>
+    <w:tmpl w:val="DAEE57DA"/>
+    <w:lvl w:ilvl="0" w:tplc="40090001">
+      <w:start w:val="1"/>
+      <w:numFmt w:val="bullet"/>
+      <w:lvlText w:val=""/>
+      <w:lvlJc w:val="left"/>
+      <w:pPr>
+        <w:ind w:left="720" w:hanging="360"/>
+      </w:pPr>
+      <w:rPr>
+        <w:rFonts w:ascii="Symbol" w:hAnsi="Symbol" w:hint="default"/>
+      </w:rPr>
+    </w:lvl>
+    <w:lvl w:ilvl="1" w:tplc="40090003" w:tentative="1">
+      <w:start w:val="1"/>
+      <w:numFmt w:val="bullet"/>
+      <w:lvlText w:val="o"/>
+      <w:lvlJc w:val="left"/>
+      <w:pPr>
+        <w:ind w:left="1440" w:hanging="360"/>
+      </w:pPr>
+      <w:rPr>
+        <w:rFonts w:ascii="Courier New" w:hAnsi="Courier New" w:cs="Courier New" w:hint="default"/>
+      </w:rPr>
+    </w:lvl>
+    <w:lvl w:ilvl="2" w:tplc="40090005" w:tentative="1">
+      <w:start w:val="1"/>
+      <w:numFmt w:val="bullet"/>
+      <w:lvlText w:val=""/>
+      <w:lvlJc w:val="left"/>
+      <w:pPr>
+        <w:ind w:left="2160" w:hanging="360"/>
+      </w:pPr>
+      <w:rPr>
+        <w:rFonts w:ascii="Wingdings" w:hAnsi="Wingdings" w:hint="default"/>
+      </w:rPr>
+    </w:lvl>
+    <w:lvl w:ilvl="3" w:tplc="40090001" w:tentative="1">
+      <w:start w:val="1"/>
+      <w:numFmt w:val="bullet"/>
+      <w:lvlText w:val=""/>
+      <w:lvlJc w:val="left"/>
+      <w:pPr>
+        <w:ind w:left="2880" w:hanging="360"/>
+      </w:pPr>
+      <w:rPr>
+        <w:rFonts w:ascii="Symbol" w:hAnsi="Symbol" w:hint="default"/>
+      </w:rPr>
+    </w:lvl>
+    <w:lvl w:ilvl="4" w:tplc="40090003" w:tentative="1">
+      <w:start w:val="1"/>
+      <w:numFmt w:val="bullet"/>
+      <w:lvlText w:val="o"/>
+      <w:lvlJc w:val="left"/>
+      <w:pPr>
+        <w:ind w:left="3600" w:hanging="360"/>
+      </w:pPr>
+      <w:rPr>
+        <w:rFonts w:ascii="Courier New" w:hAnsi="Courier New" w:cs="Courier New" w:hint="default"/>
+      </w:rPr>
+    </w:lvl>
+    <w:lvl w:ilvl="5" w:tplc="40090005" w:tentative="1">
+      <w:start w:val="1"/>
+      <w:numFmt w:val="bullet"/>
+      <w:lvlText w:val=""/>
+      <w:lvlJc w:val="left"/>
+      <w:pPr>
+        <w:ind w:left="4320" w:hanging="360"/>
+      </w:pPr>
+      <w:rPr>
+        <w:rFonts w:ascii="Wingdings" w:hAnsi="Wingdings" w:hint="default"/>
+      </w:rPr>
+    </w:lvl>
+    <w:lvl w:ilvl="6" w:tplc="40090001" w:tentative="1">
+      <w:start w:val="1"/>
+      <w:numFmt w:val="bullet"/>
+      <w:lvlText w:val=""/>
+      <w:lvlJc w:val="left"/>
+      <w:pPr>
+        <w:ind w:left="5040" w:hanging="360"/>
+      </w:pPr>
+      <w:rPr>
+        <w:rFonts w:ascii="Symbol" w:hAnsi="Symbol" w:hint="default"/>
+      </w:rPr>
+    </w:lvl>
+    <w:lvl w:ilvl="7" w:tplc="40090003" w:tentative="1">
+      <w:start w:val="1"/>
+      <w:numFmt w:val="bullet"/>
+      <w:lvlText w:val="o"/>
+      <w:lvlJc w:val="left"/>
+      <w:pPr>
+        <w:ind w:left="5760" w:hanging="360"/>
+      </w:pPr>
+      <w:rPr>
+        <w:rFonts w:ascii="Courier New" w:hAnsi="Courier New" w:cs="Courier New" w:hint="default"/>
+      </w:rPr>
+    </w:lvl>
+    <w:lvl w:ilvl="8" w:tplc="40090005" w:tentative="1">
+      <w:start w:val="1"/>
+      <w:numFmt w:val="bullet"/>
+      <w:lvlText w:val=""/>
+      <w:lvlJc w:val="left"/>
+      <w:pPr>
+        <w:ind w:left="6480" w:hanging="360"/>
+      </w:pPr>
+      <w:rPr>
+        <w:rFonts w:ascii="Wingdings" w:hAnsi="Wingdings" w:hint="default"/>
+      </w:rPr>
+    </w:lvl>
+  </w:abstractNum>
+  <w:abstractNum w:abstractNumId="2" w15:restartNumberingAfterBreak="0">
+    <w:nsid w:val="43E619A0"/>
+    <w:multiLevelType w:val="hybridMultilevel"/>
+    <w:tmpl w:val="ADEEF64A"/>
+    <w:lvl w:ilvl="0" w:tplc="40090001">
+      <w:start w:val="1"/>
+      <w:numFmt w:val="bullet"/>
+      <w:lvlText w:val=""/>
+      <w:lvlJc w:val="left"/>
+      <w:pPr>
+        <w:ind w:left="2160" w:hanging="360"/>
+      </w:pPr>
+      <w:rPr>
+        <w:rFonts w:ascii="Symbol" w:hAnsi="Symbol" w:hint="default"/>
+      </w:rPr>
+    </w:lvl>
+    <w:lvl w:ilvl="1" w:tplc="F9D88A3C">
+      <w:numFmt w:val="bullet"/>
+      <w:lvlText w:val="-"/>
+      <w:lvlJc w:val="left"/>
+      <w:pPr>
+        <w:ind w:left="2880" w:hanging="360"/>
+      </w:pPr>
+      <w:rPr>
+        <w:rFonts w:ascii="Calibri" w:eastAsiaTheme="minorHAnsi" w:hAnsi="Calibri" w:cs="Calibri" w:hint="default"/>
+      </w:rPr>
+    </w:lvl>
+    <w:lvl w:ilvl="2" w:tplc="40090005" w:tentative="1">
+      <w:start w:val="1"/>
+      <w:numFmt w:val="bullet"/>
+      <w:lvlText w:val=""/>
+      <w:lvlJc w:val="left"/>
+      <w:pPr>
+        <w:ind w:left="3600" w:hanging="360"/>
+      </w:pPr>
+      <w:rPr>
+        <w:rFonts w:ascii="Wingdings" w:hAnsi="Wingdings" w:hint="default"/>
+      </w:rPr>
+    </w:lvl>
+    <w:lvl w:ilvl="3" w:tplc="40090001" w:tentative="1">
+      <w:start w:val="1"/>
+      <w:numFmt w:val="bullet"/>
+      <w:lvlText w:val=""/>
+      <w:lvlJc w:val="left"/>
+      <w:pPr>
+        <w:ind w:left="4320" w:hanging="360"/>
+      </w:pPr>
+      <w:rPr>
+        <w:rFonts w:ascii="Symbol" w:hAnsi="Symbol" w:hint="default"/>
+      </w:rPr>
+    </w:lvl>
+    <w:lvl w:ilvl="4" w:tplc="40090003" w:tentative="1">
+      <w:start w:val="1"/>
+      <w:numFmt w:val="bullet"/>
+      <w:lvlText w:val="o"/>
+      <w:lvlJc w:val="left"/>
+      <w:pPr>
+        <w:ind w:left="5040" w:hanging="360"/>
+      </w:pPr>
+      <w:rPr>
+        <w:rFonts w:ascii="Courier New" w:hAnsi="Courier New" w:cs="Courier New" w:hint="default"/>
+      </w:rPr>
+    </w:lvl>
+    <w:lvl w:ilvl="5" w:tplc="40090005" w:tentative="1">
+      <w:start w:val="1"/>
+      <w:numFmt w:val="bullet"/>
+      <w:lvlText w:val=""/>
+      <w:lvlJc w:val="left"/>
+      <w:pPr>
+        <w:ind w:left="5760" w:hanging="360"/>
+      </w:pPr>
+      <w:rPr>
+        <w:rFonts w:ascii="Wingdings" w:hAnsi="Wingdings" w:hint="default"/>
+      </w:rPr>
+    </w:lvl>
+    <w:lvl w:ilvl="6" w:tplc="40090001" w:tentative="1">
+      <w:start w:val="1"/>
+      <w:numFmt w:val="bullet"/>
+      <w:lvlText w:val=""/>
+      <w:lvlJc w:val="left"/>
+      <w:pPr>
+        <w:ind w:left="6480" w:hanging="360"/>
+      </w:pPr>
+      <w:rPr>
+        <w:rFonts w:ascii="Symbol" w:hAnsi="Symbol" w:hint="default"/>
+      </w:rPr>
+    </w:lvl>
+    <w:lvl w:ilvl="7" w:tplc="40090003" w:tentative="1">
+      <w:start w:val="1"/>
+      <w:numFmt w:val="bullet"/>
+      <w:lvlText w:val="o"/>
+      <w:lvlJc w:val="left"/>
+      <w:pPr>
+        <w:ind w:left="7200" w:hanging="360"/>
+      </w:pPr>
+      <w:rPr>
+        <w:rFonts w:ascii="Courier New" w:hAnsi="Courier New" w:cs="Courier New" w:hint="default"/>
+      </w:rPr>
+    </w:lvl>
+    <w:lvl w:ilvl="8" w:tplc="40090005" w:tentative="1">
+      <w:start w:val="1"/>
+      <w:numFmt w:val="bullet"/>
+      <w:lvlText w:val=""/>
+      <w:lvlJc w:val="left"/>
+      <w:pPr>
+        <w:ind w:left="7920" w:hanging="360"/>
+      </w:pPr>
+      <w:rPr>
+        <w:rFonts w:ascii="Wingdings" w:hAnsi="Wingdings" w:hint="default"/>
+      </w:rPr>
+    </w:lvl>
+  </w:abstractNum>
+  <w:abstractNum w:abstractNumId="3" w15:restartNumberingAfterBreak="0">
+    <w:nsid w:val="4D7A0850"/>
+    <w:multiLevelType w:val="hybridMultilevel"/>
+    <w:tmpl w:val="1092ED4C"/>
+    <w:lvl w:ilvl="0" w:tplc="FFFFFFFF">
+      <w:start w:val="1"/>
+      <w:numFmt w:val="bullet"/>
+      <w:lvlText w:val=""/>
+      <w:lvlJc w:val="left"/>
+      <w:pPr>
+        <w:ind w:left="720" w:hanging="360"/>
+      </w:pPr>
+      <w:rPr>
+        <w:rFonts w:ascii="Symbol" w:hAnsi="Symbol" w:hint="default"/>
+      </w:rPr>
+    </w:lvl>
+    <w:lvl w:ilvl="1" w:tplc="FFFFFFFF" w:tentative="1">
+      <w:start w:val="1"/>
+      <w:numFmt w:val="bullet"/>
+      <w:lvlText w:val="o"/>
+      <w:lvlJc w:val="left"/>
+      <w:pPr>
+        <w:ind w:left="1440" w:hanging="360"/>
+      </w:pPr>
+      <w:rPr>
+        <w:rFonts w:ascii="Courier New" w:hAnsi="Courier New" w:cs="Courier New" w:hint="default"/>
+      </w:rPr>
+    </w:lvl>
+    <w:lvl w:ilvl="2" w:tplc="40090001">
+      <w:start w:val="1"/>
+      <w:numFmt w:val="bullet"/>
+      <w:lvlText w:val=""/>
+      <w:lvlJc w:val="left"/>
+      <w:pPr>
+        <w:ind w:left="2160" w:hanging="360"/>
+      </w:pPr>
+      <w:rPr>
+        <w:rFonts w:ascii="Symbol" w:hAnsi="Symbol" w:hint="default"/>
+      </w:rPr>
+    </w:lvl>
+    <w:lvl w:ilvl="3" w:tplc="FFFFFFFF" w:tentative="1">
+      <w:start w:val="1"/>
+      <w:numFmt w:val="bullet"/>
+      <w:lvlText w:val=""/>
+      <w:lvlJc w:val="left"/>
+      <w:pPr>
+        <w:ind w:left="2880" w:hanging="360"/>
+      </w:pPr>
+      <w:rPr>
+        <w:rFonts w:ascii="Symbol" w:hAnsi="Symbol" w:hint="default"/>
+      </w:rPr>
+    </w:lvl>
+    <w:lvl w:ilvl="4" w:tplc="FFFFFFFF" w:tentative="1">
+      <w:start w:val="1"/>
+      <w:numFmt w:val="bullet"/>
+      <w:lvlText w:val="o"/>
+      <w:lvlJc w:val="left"/>
+      <w:pPr>
+        <w:ind w:left="3600" w:hanging="360"/>
+      </w:pPr>
+      <w:rPr>
+        <w:rFonts w:ascii="Courier New" w:hAnsi="Courier New" w:cs="Courier New" w:hint="default"/>
+      </w:rPr>
+    </w:lvl>
+    <w:lvl w:ilvl="5" w:tplc="FFFFFFFF" w:tentative="1">
+      <w:start w:val="1"/>
+      <w:numFmt w:val="bullet"/>
+      <w:lvlText w:val=""/>
+      <w:lvlJc w:val="left"/>
+      <w:pPr>
+        <w:ind w:left="4320" w:hanging="360"/>
+      </w:pPr>
+      <w:rPr>
+        <w:rFonts w:ascii="Wingdings" w:hAnsi="Wingdings" w:hint="default"/>
+      </w:rPr>
+    </w:lvl>
+    <w:lvl w:ilvl="6" w:tplc="FFFFFFFF" w:tentative="1">
+      <w:start w:val="1"/>
+      <w:numFmt w:val="bullet"/>
+      <w:lvlText w:val=""/>
+      <w:lvlJc w:val="left"/>
+      <w:pPr>
+        <w:ind w:left="5040" w:hanging="360"/>
+      </w:pPr>
+      <w:rPr>
+        <w:rFonts w:ascii="Symbol" w:hAnsi="Symbol" w:hint="default"/>
+      </w:rPr>
+    </w:lvl>
+    <w:lvl w:ilvl="7" w:tplc="FFFFFFFF" w:tentative="1">
+      <w:start w:val="1"/>
+      <w:numFmt w:val="bullet"/>
+      <w:lvlText w:val="o"/>
+      <w:lvlJc w:val="left"/>
+      <w:pPr>
+        <w:ind w:left="5760" w:hanging="360"/>
+      </w:pPr>
+      <w:rPr>
+        <w:rFonts w:ascii="Courier New" w:hAnsi="Courier New" w:cs="Courier New" w:hint="default"/>
+      </w:rPr>
+    </w:lvl>
+    <w:lvl w:ilvl="8" w:tplc="FFFFFFFF" w:tentative="1">
+      <w:start w:val="1"/>
+      <w:numFmt w:val="bullet"/>
+      <w:lvlText w:val=""/>
+      <w:lvlJc w:val="left"/>
+      <w:pPr>
+        <w:ind w:left="6480" w:hanging="360"/>
+      </w:pPr>
+      <w:rPr>
+        <w:rFonts w:ascii="Wingdings" w:hAnsi="Wingdings" w:hint="default"/>
+      </w:rPr>
+    </w:lvl>
+  </w:abstractNum>
+  <w:abstractNum w:abstractNumId="4" w15:restartNumberingAfterBreak="0">
     <w:nsid w:val="5040724B"/>
     <w:multiLevelType w:val="hybridMultilevel"/>
     <w:tmpl w:val="F96669AA"/>
@@ -3229,7 +5660,7 @@
       </w:rPr>
     </w:lvl>
   </w:abstractNum>
-  <w:abstractNum w:abstractNumId="1" w15:restartNumberingAfterBreak="0">
+  <w:abstractNum w:abstractNumId="5" w15:restartNumberingAfterBreak="0">
     <w:nsid w:val="50EC3858"/>
     <w:multiLevelType w:val="hybridMultilevel"/>
     <w:tmpl w:val="7E94661C"/>
@@ -3342,7 +5773,7 @@
       </w:rPr>
     </w:lvl>
   </w:abstractNum>
-  <w:abstractNum w:abstractNumId="2" w15:restartNumberingAfterBreak="0">
+  <w:abstractNum w:abstractNumId="6" w15:restartNumberingAfterBreak="0">
     <w:nsid w:val="637C561F"/>
     <w:multiLevelType w:val="hybridMultilevel"/>
     <w:tmpl w:val="71C02B1A"/>
@@ -3455,7 +5886,7 @@
       </w:rPr>
     </w:lvl>
   </w:abstractNum>
-  <w:abstractNum w:abstractNumId="3" w15:restartNumberingAfterBreak="0">
+  <w:abstractNum w:abstractNumId="7" w15:restartNumberingAfterBreak="0">
     <w:nsid w:val="645A2782"/>
     <w:multiLevelType w:val="hybridMultilevel"/>
     <w:tmpl w:val="A9548704"/>
@@ -3568,7 +5999,120 @@
       </w:rPr>
     </w:lvl>
   </w:abstractNum>
-  <w:abstractNum w:abstractNumId="4" w15:restartNumberingAfterBreak="0">
+  <w:abstractNum w:abstractNumId="8" w15:restartNumberingAfterBreak="0">
+    <w:nsid w:val="6646636C"/>
+    <w:multiLevelType w:val="hybridMultilevel"/>
+    <w:tmpl w:val="C180DD36"/>
+    <w:lvl w:ilvl="0" w:tplc="40090001">
+      <w:start w:val="1"/>
+      <w:numFmt w:val="bullet"/>
+      <w:lvlText w:val=""/>
+      <w:lvlJc w:val="left"/>
+      <w:pPr>
+        <w:ind w:left="720" w:hanging="360"/>
+      </w:pPr>
+      <w:rPr>
+        <w:rFonts w:ascii="Symbol" w:hAnsi="Symbol" w:hint="default"/>
+      </w:rPr>
+    </w:lvl>
+    <w:lvl w:ilvl="1" w:tplc="40090003" w:tentative="1">
+      <w:start w:val="1"/>
+      <w:numFmt w:val="bullet"/>
+      <w:lvlText w:val="o"/>
+      <w:lvlJc w:val="left"/>
+      <w:pPr>
+        <w:ind w:left="1440" w:hanging="360"/>
+      </w:pPr>
+      <w:rPr>
+        <w:rFonts w:ascii="Courier New" w:hAnsi="Courier New" w:cs="Courier New" w:hint="default"/>
+      </w:rPr>
+    </w:lvl>
+    <w:lvl w:ilvl="2" w:tplc="40090005" w:tentative="1">
+      <w:start w:val="1"/>
+      <w:numFmt w:val="bullet"/>
+      <w:lvlText w:val=""/>
+      <w:lvlJc w:val="left"/>
+      <w:pPr>
+        <w:ind w:left="2160" w:hanging="360"/>
+      </w:pPr>
+      <w:rPr>
+        <w:rFonts w:ascii="Wingdings" w:hAnsi="Wingdings" w:hint="default"/>
+      </w:rPr>
+    </w:lvl>
+    <w:lvl w:ilvl="3" w:tplc="40090001" w:tentative="1">
+      <w:start w:val="1"/>
+      <w:numFmt w:val="bullet"/>
+      <w:lvlText w:val=""/>
+      <w:lvlJc w:val="left"/>
+      <w:pPr>
+        <w:ind w:left="2880" w:hanging="360"/>
+      </w:pPr>
+      <w:rPr>
+        <w:rFonts w:ascii="Symbol" w:hAnsi="Symbol" w:hint="default"/>
+      </w:rPr>
+    </w:lvl>
+    <w:lvl w:ilvl="4" w:tplc="40090003" w:tentative="1">
+      <w:start w:val="1"/>
+      <w:numFmt w:val="bullet"/>
+      <w:lvlText w:val="o"/>
+      <w:lvlJc w:val="left"/>
+      <w:pPr>
+        <w:ind w:left="3600" w:hanging="360"/>
+      </w:pPr>
+      <w:rPr>
+        <w:rFonts w:ascii="Courier New" w:hAnsi="Courier New" w:cs="Courier New" w:hint="default"/>
+      </w:rPr>
+    </w:lvl>
+    <w:lvl w:ilvl="5" w:tplc="40090005" w:tentative="1">
+      <w:start w:val="1"/>
+      <w:numFmt w:val="bullet"/>
+      <w:lvlText w:val=""/>
+      <w:lvlJc w:val="left"/>
+      <w:pPr>
+        <w:ind w:left="4320" w:hanging="360"/>
+      </w:pPr>
+      <w:rPr>
+        <w:rFonts w:ascii="Wingdings" w:hAnsi="Wingdings" w:hint="default"/>
+      </w:rPr>
+    </w:lvl>
+    <w:lvl w:ilvl="6" w:tplc="40090001" w:tentative="1">
+      <w:start w:val="1"/>
+      <w:numFmt w:val="bullet"/>
+      <w:lvlText w:val=""/>
+      <w:lvlJc w:val="left"/>
+      <w:pPr>
+        <w:ind w:left="5040" w:hanging="360"/>
+      </w:pPr>
+      <w:rPr>
+        <w:rFonts w:ascii="Symbol" w:hAnsi="Symbol" w:hint="default"/>
+      </w:rPr>
+    </w:lvl>
+    <w:lvl w:ilvl="7" w:tplc="40090003" w:tentative="1">
+      <w:start w:val="1"/>
+      <w:numFmt w:val="bullet"/>
+      <w:lvlText w:val="o"/>
+      <w:lvlJc w:val="left"/>
+      <w:pPr>
+        <w:ind w:left="5760" w:hanging="360"/>
+      </w:pPr>
+      <w:rPr>
+        <w:rFonts w:ascii="Courier New" w:hAnsi="Courier New" w:cs="Courier New" w:hint="default"/>
+      </w:rPr>
+    </w:lvl>
+    <w:lvl w:ilvl="8" w:tplc="40090005" w:tentative="1">
+      <w:start w:val="1"/>
+      <w:numFmt w:val="bullet"/>
+      <w:lvlText w:val=""/>
+      <w:lvlJc w:val="left"/>
+      <w:pPr>
+        <w:ind w:left="6480" w:hanging="360"/>
+      </w:pPr>
+      <w:rPr>
+        <w:rFonts w:ascii="Wingdings" w:hAnsi="Wingdings" w:hint="default"/>
+      </w:rPr>
+    </w:lvl>
+  </w:abstractNum>
+  <w:abstractNum w:abstractNumId="9" w15:restartNumberingAfterBreak="0">
     <w:nsid w:val="69AE11CB"/>
     <w:multiLevelType w:val="hybridMultilevel"/>
     <w:tmpl w:val="68526906"/>
@@ -3657,7 +6201,233 @@
       </w:pPr>
     </w:lvl>
   </w:abstractNum>
-  <w:abstractNum w:abstractNumId="5" w15:restartNumberingAfterBreak="0">
+  <w:abstractNum w:abstractNumId="10" w15:restartNumberingAfterBreak="0">
+    <w:nsid w:val="6DE35C97"/>
+    <w:multiLevelType w:val="hybridMultilevel"/>
+    <w:tmpl w:val="CDEEC982"/>
+    <w:lvl w:ilvl="0" w:tplc="40090001">
+      <w:start w:val="1"/>
+      <w:numFmt w:val="bullet"/>
+      <w:lvlText w:val=""/>
+      <w:lvlJc w:val="left"/>
+      <w:pPr>
+        <w:ind w:left="720" w:hanging="360"/>
+      </w:pPr>
+      <w:rPr>
+        <w:rFonts w:ascii="Symbol" w:hAnsi="Symbol" w:hint="default"/>
+      </w:rPr>
+    </w:lvl>
+    <w:lvl w:ilvl="1" w:tplc="40090003" w:tentative="1">
+      <w:start w:val="1"/>
+      <w:numFmt w:val="bullet"/>
+      <w:lvlText w:val="o"/>
+      <w:lvlJc w:val="left"/>
+      <w:pPr>
+        <w:ind w:left="1440" w:hanging="360"/>
+      </w:pPr>
+      <w:rPr>
+        <w:rFonts w:ascii="Courier New" w:hAnsi="Courier New" w:cs="Courier New" w:hint="default"/>
+      </w:rPr>
+    </w:lvl>
+    <w:lvl w:ilvl="2" w:tplc="40090005" w:tentative="1">
+      <w:start w:val="1"/>
+      <w:numFmt w:val="bullet"/>
+      <w:lvlText w:val=""/>
+      <w:lvlJc w:val="left"/>
+      <w:pPr>
+        <w:ind w:left="2160" w:hanging="360"/>
+      </w:pPr>
+      <w:rPr>
+        <w:rFonts w:ascii="Wingdings" w:hAnsi="Wingdings" w:hint="default"/>
+      </w:rPr>
+    </w:lvl>
+    <w:lvl w:ilvl="3" w:tplc="40090001" w:tentative="1">
+      <w:start w:val="1"/>
+      <w:numFmt w:val="bullet"/>
+      <w:lvlText w:val=""/>
+      <w:lvlJc w:val="left"/>
+      <w:pPr>
+        <w:ind w:left="2880" w:hanging="360"/>
+      </w:pPr>
+      <w:rPr>
+        <w:rFonts w:ascii="Symbol" w:hAnsi="Symbol" w:hint="default"/>
+      </w:rPr>
+    </w:lvl>
+    <w:lvl w:ilvl="4" w:tplc="40090003" w:tentative="1">
+      <w:start w:val="1"/>
+      <w:numFmt w:val="bullet"/>
+      <w:lvlText w:val="o"/>
+      <w:lvlJc w:val="left"/>
+      <w:pPr>
+        <w:ind w:left="3600" w:hanging="360"/>
+      </w:pPr>
+      <w:rPr>
+        <w:rFonts w:ascii="Courier New" w:hAnsi="Courier New" w:cs="Courier New" w:hint="default"/>
+      </w:rPr>
+    </w:lvl>
+    <w:lvl w:ilvl="5" w:tplc="40090005" w:tentative="1">
+      <w:start w:val="1"/>
+      <w:numFmt w:val="bullet"/>
+      <w:lvlText w:val=""/>
+      <w:lvlJc w:val="left"/>
+      <w:pPr>
+        <w:ind w:left="4320" w:hanging="360"/>
+      </w:pPr>
+      <w:rPr>
+        <w:rFonts w:ascii="Wingdings" w:hAnsi="Wingdings" w:hint="default"/>
+      </w:rPr>
+    </w:lvl>
+    <w:lvl w:ilvl="6" w:tplc="40090001" w:tentative="1">
+      <w:start w:val="1"/>
+      <w:numFmt w:val="bullet"/>
+      <w:lvlText w:val=""/>
+      <w:lvlJc w:val="left"/>
+      <w:pPr>
+        <w:ind w:left="5040" w:hanging="360"/>
+      </w:pPr>
+      <w:rPr>
+        <w:rFonts w:ascii="Symbol" w:hAnsi="Symbol" w:hint="default"/>
+      </w:rPr>
+    </w:lvl>
+    <w:lvl w:ilvl="7" w:tplc="40090003" w:tentative="1">
+      <w:start w:val="1"/>
+      <w:numFmt w:val="bullet"/>
+      <w:lvlText w:val="o"/>
+      <w:lvlJc w:val="left"/>
+      <w:pPr>
+        <w:ind w:left="5760" w:hanging="360"/>
+      </w:pPr>
+      <w:rPr>
+        <w:rFonts w:ascii="Courier New" w:hAnsi="Courier New" w:cs="Courier New" w:hint="default"/>
+      </w:rPr>
+    </w:lvl>
+    <w:lvl w:ilvl="8" w:tplc="40090005" w:tentative="1">
+      <w:start w:val="1"/>
+      <w:numFmt w:val="bullet"/>
+      <w:lvlText w:val=""/>
+      <w:lvlJc w:val="left"/>
+      <w:pPr>
+        <w:ind w:left="6480" w:hanging="360"/>
+      </w:pPr>
+      <w:rPr>
+        <w:rFonts w:ascii="Wingdings" w:hAnsi="Wingdings" w:hint="default"/>
+      </w:rPr>
+    </w:lvl>
+  </w:abstractNum>
+  <w:abstractNum w:abstractNumId="11" w15:restartNumberingAfterBreak="0">
+    <w:nsid w:val="6ED35130"/>
+    <w:multiLevelType w:val="hybridMultilevel"/>
+    <w:tmpl w:val="D49E68BE"/>
+    <w:lvl w:ilvl="0" w:tplc="40090001">
+      <w:start w:val="1"/>
+      <w:numFmt w:val="bullet"/>
+      <w:lvlText w:val=""/>
+      <w:lvlJc w:val="left"/>
+      <w:pPr>
+        <w:ind w:left="720" w:hanging="360"/>
+      </w:pPr>
+      <w:rPr>
+        <w:rFonts w:ascii="Symbol" w:hAnsi="Symbol" w:hint="default"/>
+      </w:rPr>
+    </w:lvl>
+    <w:lvl w:ilvl="1" w:tplc="40090003" w:tentative="1">
+      <w:start w:val="1"/>
+      <w:numFmt w:val="bullet"/>
+      <w:lvlText w:val="o"/>
+      <w:lvlJc w:val="left"/>
+      <w:pPr>
+        <w:ind w:left="1440" w:hanging="360"/>
+      </w:pPr>
+      <w:rPr>
+        <w:rFonts w:ascii="Courier New" w:hAnsi="Courier New" w:cs="Courier New" w:hint="default"/>
+      </w:rPr>
+    </w:lvl>
+    <w:lvl w:ilvl="2" w:tplc="40090005">
+      <w:start w:val="1"/>
+      <w:numFmt w:val="bullet"/>
+      <w:lvlText w:val=""/>
+      <w:lvlJc w:val="left"/>
+      <w:pPr>
+        <w:ind w:left="2160" w:hanging="360"/>
+      </w:pPr>
+      <w:rPr>
+        <w:rFonts w:ascii="Wingdings" w:hAnsi="Wingdings" w:hint="default"/>
+      </w:rPr>
+    </w:lvl>
+    <w:lvl w:ilvl="3" w:tplc="40090001" w:tentative="1">
+      <w:start w:val="1"/>
+      <w:numFmt w:val="bullet"/>
+      <w:lvlText w:val=""/>
+      <w:lvlJc w:val="left"/>
+      <w:pPr>
+        <w:ind w:left="2880" w:hanging="360"/>
+      </w:pPr>
+      <w:rPr>
+        <w:rFonts w:ascii="Symbol" w:hAnsi="Symbol" w:hint="default"/>
+      </w:rPr>
+    </w:lvl>
+    <w:lvl w:ilvl="4" w:tplc="40090003" w:tentative="1">
+      <w:start w:val="1"/>
+      <w:numFmt w:val="bullet"/>
+      <w:lvlText w:val="o"/>
+      <w:lvlJc w:val="left"/>
+      <w:pPr>
+        <w:ind w:left="3600" w:hanging="360"/>
+      </w:pPr>
+      <w:rPr>
+        <w:rFonts w:ascii="Courier New" w:hAnsi="Courier New" w:cs="Courier New" w:hint="default"/>
+      </w:rPr>
+    </w:lvl>
+    <w:lvl w:ilvl="5" w:tplc="40090005" w:tentative="1">
+      <w:start w:val="1"/>
+      <w:numFmt w:val="bullet"/>
+      <w:lvlText w:val=""/>
+      <w:lvlJc w:val="left"/>
+      <w:pPr>
+        <w:ind w:left="4320" w:hanging="360"/>
+      </w:pPr>
+      <w:rPr>
+        <w:rFonts w:ascii="Wingdings" w:hAnsi="Wingdings" w:hint="default"/>
+      </w:rPr>
+    </w:lvl>
+    <w:lvl w:ilvl="6" w:tplc="40090001" w:tentative="1">
+      <w:start w:val="1"/>
+      <w:numFmt w:val="bullet"/>
+      <w:lvlText w:val=""/>
+      <w:lvlJc w:val="left"/>
+      <w:pPr>
+        <w:ind w:left="5040" w:hanging="360"/>
+      </w:pPr>
+      <w:rPr>
+        <w:rFonts w:ascii="Symbol" w:hAnsi="Symbol" w:hint="default"/>
+      </w:rPr>
+    </w:lvl>
+    <w:lvl w:ilvl="7" w:tplc="40090003" w:tentative="1">
+      <w:start w:val="1"/>
+      <w:numFmt w:val="bullet"/>
+      <w:lvlText w:val="o"/>
+      <w:lvlJc w:val="left"/>
+      <w:pPr>
+        <w:ind w:left="5760" w:hanging="360"/>
+      </w:pPr>
+      <w:rPr>
+        <w:rFonts w:ascii="Courier New" w:hAnsi="Courier New" w:cs="Courier New" w:hint="default"/>
+      </w:rPr>
+    </w:lvl>
+    <w:lvl w:ilvl="8" w:tplc="40090005" w:tentative="1">
+      <w:start w:val="1"/>
+      <w:numFmt w:val="bullet"/>
+      <w:lvlText w:val=""/>
+      <w:lvlJc w:val="left"/>
+      <w:pPr>
+        <w:ind w:left="6480" w:hanging="360"/>
+      </w:pPr>
+      <w:rPr>
+        <w:rFonts w:ascii="Wingdings" w:hAnsi="Wingdings" w:hint="default"/>
+      </w:rPr>
+    </w:lvl>
+  </w:abstractNum>
+  <w:abstractNum w:abstractNumId="12" w15:restartNumberingAfterBreak="0">
     <w:nsid w:val="6F490519"/>
     <w:multiLevelType w:val="hybridMultilevel"/>
     <w:tmpl w:val="07DAAC0C"/>
@@ -3770,7 +6540,7 @@
       </w:rPr>
     </w:lvl>
   </w:abstractNum>
-  <w:abstractNum w:abstractNumId="6" w15:restartNumberingAfterBreak="0">
+  <w:abstractNum w:abstractNumId="13" w15:restartNumberingAfterBreak="0">
     <w:nsid w:val="718A0E7B"/>
     <w:multiLevelType w:val="hybridMultilevel"/>
     <w:tmpl w:val="6E8081C6"/>
@@ -3856,7 +6626,120 @@
       </w:pPr>
     </w:lvl>
   </w:abstractNum>
-  <w:abstractNum w:abstractNumId="7" w15:restartNumberingAfterBreak="0">
+  <w:abstractNum w:abstractNumId="14" w15:restartNumberingAfterBreak="0">
+    <w:nsid w:val="75AE5BD0"/>
+    <w:multiLevelType w:val="hybridMultilevel"/>
+    <w:tmpl w:val="2ED04B8E"/>
+    <w:lvl w:ilvl="0" w:tplc="40090001">
+      <w:start w:val="1"/>
+      <w:numFmt w:val="bullet"/>
+      <w:lvlText w:val=""/>
+      <w:lvlJc w:val="left"/>
+      <w:pPr>
+        <w:ind w:left="720" w:hanging="360"/>
+      </w:pPr>
+      <w:rPr>
+        <w:rFonts w:ascii="Symbol" w:hAnsi="Symbol" w:hint="default"/>
+      </w:rPr>
+    </w:lvl>
+    <w:lvl w:ilvl="1" w:tplc="40090003" w:tentative="1">
+      <w:start w:val="1"/>
+      <w:numFmt w:val="bullet"/>
+      <w:lvlText w:val="o"/>
+      <w:lvlJc w:val="left"/>
+      <w:pPr>
+        <w:ind w:left="1440" w:hanging="360"/>
+      </w:pPr>
+      <w:rPr>
+        <w:rFonts w:ascii="Courier New" w:hAnsi="Courier New" w:cs="Courier New" w:hint="default"/>
+      </w:rPr>
+    </w:lvl>
+    <w:lvl w:ilvl="2" w:tplc="40090005">
+      <w:start w:val="1"/>
+      <w:numFmt w:val="bullet"/>
+      <w:lvlText w:val=""/>
+      <w:lvlJc w:val="left"/>
+      <w:pPr>
+        <w:ind w:left="2160" w:hanging="360"/>
+      </w:pPr>
+      <w:rPr>
+        <w:rFonts w:ascii="Wingdings" w:hAnsi="Wingdings" w:hint="default"/>
+      </w:rPr>
+    </w:lvl>
+    <w:lvl w:ilvl="3" w:tplc="40090001" w:tentative="1">
+      <w:start w:val="1"/>
+      <w:numFmt w:val="bullet"/>
+      <w:lvlText w:val=""/>
+      <w:lvlJc w:val="left"/>
+      <w:pPr>
+        <w:ind w:left="2880" w:hanging="360"/>
+      </w:pPr>
+      <w:rPr>
+        <w:rFonts w:ascii="Symbol" w:hAnsi="Symbol" w:hint="default"/>
+      </w:rPr>
+    </w:lvl>
+    <w:lvl w:ilvl="4" w:tplc="40090003" w:tentative="1">
+      <w:start w:val="1"/>
+      <w:numFmt w:val="bullet"/>
+      <w:lvlText w:val="o"/>
+      <w:lvlJc w:val="left"/>
+      <w:pPr>
+        <w:ind w:left="3600" w:hanging="360"/>
+      </w:pPr>
+      <w:rPr>
+        <w:rFonts w:ascii="Courier New" w:hAnsi="Courier New" w:cs="Courier New" w:hint="default"/>
+      </w:rPr>
+    </w:lvl>
+    <w:lvl w:ilvl="5" w:tplc="40090005" w:tentative="1">
+      <w:start w:val="1"/>
+      <w:numFmt w:val="bullet"/>
+      <w:lvlText w:val=""/>
+      <w:lvlJc w:val="left"/>
+      <w:pPr>
+        <w:ind w:left="4320" w:hanging="360"/>
+      </w:pPr>
+      <w:rPr>
+        <w:rFonts w:ascii="Wingdings" w:hAnsi="Wingdings" w:hint="default"/>
+      </w:rPr>
+    </w:lvl>
+    <w:lvl w:ilvl="6" w:tplc="40090001" w:tentative="1">
+      <w:start w:val="1"/>
+      <w:numFmt w:val="bullet"/>
+      <w:lvlText w:val=""/>
+      <w:lvlJc w:val="left"/>
+      <w:pPr>
+        <w:ind w:left="5040" w:hanging="360"/>
+      </w:pPr>
+      <w:rPr>
+        <w:rFonts w:ascii="Symbol" w:hAnsi="Symbol" w:hint="default"/>
+      </w:rPr>
+    </w:lvl>
+    <w:lvl w:ilvl="7" w:tplc="40090003" w:tentative="1">
+      <w:start w:val="1"/>
+      <w:numFmt w:val="bullet"/>
+      <w:lvlText w:val="o"/>
+      <w:lvlJc w:val="left"/>
+      <w:pPr>
+        <w:ind w:left="5760" w:hanging="360"/>
+      </w:pPr>
+      <w:rPr>
+        <w:rFonts w:ascii="Courier New" w:hAnsi="Courier New" w:cs="Courier New" w:hint="default"/>
+      </w:rPr>
+    </w:lvl>
+    <w:lvl w:ilvl="8" w:tplc="40090005" w:tentative="1">
+      <w:start w:val="1"/>
+      <w:numFmt w:val="bullet"/>
+      <w:lvlText w:val=""/>
+      <w:lvlJc w:val="left"/>
+      <w:pPr>
+        <w:ind w:left="6480" w:hanging="360"/>
+      </w:pPr>
+      <w:rPr>
+        <w:rFonts w:ascii="Wingdings" w:hAnsi="Wingdings" w:hint="default"/>
+      </w:rPr>
+    </w:lvl>
+  </w:abstractNum>
+  <w:abstractNum w:abstractNumId="15" w15:restartNumberingAfterBreak="0">
     <w:nsid w:val="77AE30AE"/>
     <w:multiLevelType w:val="hybridMultilevel"/>
     <w:tmpl w:val="989ACF72"/>
@@ -3969,35 +6852,175 @@
       </w:rPr>
     </w:lvl>
   </w:abstractNum>
+  <w:abstractNum w:abstractNumId="16" w15:restartNumberingAfterBreak="0">
+    <w:nsid w:val="7DF62478"/>
+    <w:multiLevelType w:val="hybridMultilevel"/>
+    <w:tmpl w:val="B7CEC9E8"/>
+    <w:lvl w:ilvl="0" w:tplc="FFFFFFFF">
+      <w:start w:val="1"/>
+      <w:numFmt w:val="bullet"/>
+      <w:lvlText w:val=""/>
+      <w:lvlJc w:val="left"/>
+      <w:pPr>
+        <w:ind w:left="720" w:hanging="360"/>
+      </w:pPr>
+      <w:rPr>
+        <w:rFonts w:ascii="Symbol" w:hAnsi="Symbol" w:hint="default"/>
+      </w:rPr>
+    </w:lvl>
+    <w:lvl w:ilvl="1" w:tplc="FFFFFFFF" w:tentative="1">
+      <w:start w:val="1"/>
+      <w:numFmt w:val="bullet"/>
+      <w:lvlText w:val="o"/>
+      <w:lvlJc w:val="left"/>
+      <w:pPr>
+        <w:ind w:left="1440" w:hanging="360"/>
+      </w:pPr>
+      <w:rPr>
+        <w:rFonts w:ascii="Courier New" w:hAnsi="Courier New" w:cs="Courier New" w:hint="default"/>
+      </w:rPr>
+    </w:lvl>
+    <w:lvl w:ilvl="2" w:tplc="40090001">
+      <w:start w:val="1"/>
+      <w:numFmt w:val="bullet"/>
+      <w:lvlText w:val=""/>
+      <w:lvlJc w:val="left"/>
+      <w:pPr>
+        <w:ind w:left="2160" w:hanging="360"/>
+      </w:pPr>
+      <w:rPr>
+        <w:rFonts w:ascii="Symbol" w:hAnsi="Symbol" w:hint="default"/>
+      </w:rPr>
+    </w:lvl>
+    <w:lvl w:ilvl="3" w:tplc="FFFFFFFF" w:tentative="1">
+      <w:start w:val="1"/>
+      <w:numFmt w:val="bullet"/>
+      <w:lvlText w:val=""/>
+      <w:lvlJc w:val="left"/>
+      <w:pPr>
+        <w:ind w:left="2880" w:hanging="360"/>
+      </w:pPr>
+      <w:rPr>
+        <w:rFonts w:ascii="Symbol" w:hAnsi="Symbol" w:hint="default"/>
+      </w:rPr>
+    </w:lvl>
+    <w:lvl w:ilvl="4" w:tplc="FFFFFFFF" w:tentative="1">
+      <w:start w:val="1"/>
+      <w:numFmt w:val="bullet"/>
+      <w:lvlText w:val="o"/>
+      <w:lvlJc w:val="left"/>
+      <w:pPr>
+        <w:ind w:left="3600" w:hanging="360"/>
+      </w:pPr>
+      <w:rPr>
+        <w:rFonts w:ascii="Courier New" w:hAnsi="Courier New" w:cs="Courier New" w:hint="default"/>
+      </w:rPr>
+    </w:lvl>
+    <w:lvl w:ilvl="5" w:tplc="FFFFFFFF" w:tentative="1">
+      <w:start w:val="1"/>
+      <w:numFmt w:val="bullet"/>
+      <w:lvlText w:val=""/>
+      <w:lvlJc w:val="left"/>
+      <w:pPr>
+        <w:ind w:left="4320" w:hanging="360"/>
+      </w:pPr>
+      <w:rPr>
+        <w:rFonts w:ascii="Wingdings" w:hAnsi="Wingdings" w:hint="default"/>
+      </w:rPr>
+    </w:lvl>
+    <w:lvl w:ilvl="6" w:tplc="FFFFFFFF" w:tentative="1">
+      <w:start w:val="1"/>
+      <w:numFmt w:val="bullet"/>
+      <w:lvlText w:val=""/>
+      <w:lvlJc w:val="left"/>
+      <w:pPr>
+        <w:ind w:left="5040" w:hanging="360"/>
+      </w:pPr>
+      <w:rPr>
+        <w:rFonts w:ascii="Symbol" w:hAnsi="Symbol" w:hint="default"/>
+      </w:rPr>
+    </w:lvl>
+    <w:lvl w:ilvl="7" w:tplc="FFFFFFFF" w:tentative="1">
+      <w:start w:val="1"/>
+      <w:numFmt w:val="bullet"/>
+      <w:lvlText w:val="o"/>
+      <w:lvlJc w:val="left"/>
+      <w:pPr>
+        <w:ind w:left="5760" w:hanging="360"/>
+      </w:pPr>
+      <w:rPr>
+        <w:rFonts w:ascii="Courier New" w:hAnsi="Courier New" w:cs="Courier New" w:hint="default"/>
+      </w:rPr>
+    </w:lvl>
+    <w:lvl w:ilvl="8" w:tplc="FFFFFFFF" w:tentative="1">
+      <w:start w:val="1"/>
+      <w:numFmt w:val="bullet"/>
+      <w:lvlText w:val=""/>
+      <w:lvlJc w:val="left"/>
+      <w:pPr>
+        <w:ind w:left="6480" w:hanging="360"/>
+      </w:pPr>
+      <w:rPr>
+        <w:rFonts w:ascii="Wingdings" w:hAnsi="Wingdings" w:hint="default"/>
+      </w:rPr>
+    </w:lvl>
+  </w:abstractNum>
   <w:num w:numId="1" w16cid:durableId="2104101970">
+    <w:abstractNumId w:val="5"/>
+  </w:num>
+  <w:num w:numId="2" w16cid:durableId="1160730736">
+    <w:abstractNumId w:val="6"/>
+  </w:num>
+  <w:num w:numId="3" w16cid:durableId="1856114102">
+    <w:abstractNumId w:val="15"/>
+  </w:num>
+  <w:num w:numId="4" w16cid:durableId="18161781">
+    <w:abstractNumId w:val="9"/>
+  </w:num>
+  <w:num w:numId="5" w16cid:durableId="2023627465">
+    <w:abstractNumId w:val="12"/>
+  </w:num>
+  <w:num w:numId="6" w16cid:durableId="1991135393">
+    <w:abstractNumId w:val="4"/>
+  </w:num>
+  <w:num w:numId="7" w16cid:durableId="827214558">
+    <w:abstractNumId w:val="7"/>
+  </w:num>
+  <w:num w:numId="8" w16cid:durableId="1329823657">
+    <w:abstractNumId w:val="4"/>
+  </w:num>
+  <w:num w:numId="9" w16cid:durableId="1173378528">
+    <w:abstractNumId w:val="9"/>
+  </w:num>
+  <w:num w:numId="10" w16cid:durableId="1727757953">
+    <w:abstractNumId w:val="13"/>
+  </w:num>
+  <w:num w:numId="11" w16cid:durableId="108475480">
+    <w:abstractNumId w:val="2"/>
+  </w:num>
+  <w:num w:numId="12" w16cid:durableId="632641104">
+    <w:abstractNumId w:val="14"/>
+  </w:num>
+  <w:num w:numId="13" w16cid:durableId="130441769">
+    <w:abstractNumId w:val="3"/>
+  </w:num>
+  <w:num w:numId="14" w16cid:durableId="407578338">
+    <w:abstractNumId w:val="11"/>
+  </w:num>
+  <w:num w:numId="15" w16cid:durableId="915435169">
+    <w:abstractNumId w:val="16"/>
+  </w:num>
+  <w:num w:numId="16" w16cid:durableId="1186556819">
     <w:abstractNumId w:val="1"/>
   </w:num>
-  <w:num w:numId="2" w16cid:durableId="1160730736">
-    <w:abstractNumId w:val="2"/>
-  </w:num>
-  <w:num w:numId="3" w16cid:durableId="1856114102">
-    <w:abstractNumId w:val="7"/>
-  </w:num>
-  <w:num w:numId="4" w16cid:durableId="18161781">
-    <w:abstractNumId w:val="4"/>
-  </w:num>
-  <w:num w:numId="5" w16cid:durableId="2023627465">
-    <w:abstractNumId w:val="5"/>
-  </w:num>
-  <w:num w:numId="6" w16cid:durableId="1991135393">
+  <w:num w:numId="17" w16cid:durableId="1362128787">
     <w:abstractNumId w:val="0"/>
   </w:num>
-  <w:num w:numId="7" w16cid:durableId="827214558">
-    <w:abstractNumId w:val="3"/>
+  <w:num w:numId="18" w16cid:durableId="109671167">
+    <w:abstractNumId w:val="8"/>
   </w:num>
-  <w:num w:numId="8" w16cid:durableId="1329823657">
-    <w:abstractNumId w:val="0"/>
-  </w:num>
-  <w:num w:numId="9" w16cid:durableId="1173378528">
-    <w:abstractNumId w:val="4"/>
-  </w:num>
-  <w:num w:numId="10" w16cid:durableId="1727757953">
-    <w:abstractNumId w:val="6"/>
+  <w:num w:numId="19" w16cid:durableId="991758729">
+    <w:abstractNumId w:val="10"/>
   </w:num>
 </w:numbering>
 </file>

</xml_diff>